<commit_message>
subhida y modificacion del manual de ubuntu
</commit_message>
<xml_diff>
--- a/Issam Manual.docx
+++ b/Issam Manual.docx
@@ -37,7 +37,7 @@
         <w:pStyle w:val="NormalWeb"/>
         <w:numPr>
           <w:ilvl w:val="0"/>
-          <w:numId w:val="1"/>
+          <w:numId w:val="5"/>
         </w:numPr>
         <w:spacing w:after="0" w:line="240" w:lineRule="auto"/>
       </w:pPr>
@@ -58,7 +58,7 @@
         <w:pStyle w:val="NormalWeb"/>
         <w:numPr>
           <w:ilvl w:val="1"/>
-          <w:numId w:val="1"/>
+          <w:numId w:val="5"/>
         </w:numPr>
         <w:spacing w:after="0" w:line="240" w:lineRule="auto"/>
       </w:pPr>
@@ -71,7 +71,7 @@
         <w:pStyle w:val="NormalWeb"/>
         <w:numPr>
           <w:ilvl w:val="0"/>
-          <w:numId w:val="1"/>
+          <w:numId w:val="5"/>
         </w:numPr>
         <w:spacing w:after="0" w:line="240" w:lineRule="auto"/>
       </w:pPr>
@@ -104,7 +104,7 @@
         <w:pStyle w:val="NormalWeb"/>
         <w:numPr>
           <w:ilvl w:val="0"/>
-          <w:numId w:val="2"/>
+          <w:numId w:val="6"/>
         </w:numPr>
         <w:spacing w:after="0" w:line="240" w:lineRule="auto"/>
       </w:pPr>
@@ -119,7 +119,7 @@
         <w:pStyle w:val="NormalWeb"/>
         <w:numPr>
           <w:ilvl w:val="0"/>
-          <w:numId w:val="2"/>
+          <w:numId w:val="6"/>
         </w:numPr>
         <w:spacing w:after="0" w:line="240" w:lineRule="auto"/>
       </w:pPr>
@@ -132,7 +132,7 @@
         <w:pStyle w:val="NormalWeb"/>
         <w:numPr>
           <w:ilvl w:val="0"/>
-          <w:numId w:val="2"/>
+          <w:numId w:val="6"/>
         </w:numPr>
         <w:spacing w:after="0" w:line="240" w:lineRule="auto"/>
       </w:pPr>
@@ -141,220 +141,48 @@
         <w:t>ls</w:t>
       </w:r>
       <w:proofErr w:type="spellEnd"/>
-    </w:p>
-    <w:p>
-      <w:pPr>
-        <w:pStyle w:val="NormalWeb"/>
-        <w:spacing w:after="0" w:line="240" w:lineRule="auto"/>
-      </w:pPr>
-    </w:p>
-    <w:p>
-      <w:pPr>
-        <w:pStyle w:val="NormalWeb"/>
-        <w:spacing w:after="0" w:line="240" w:lineRule="auto"/>
-      </w:pPr>
-    </w:p>
-    <w:p>
-      <w:pPr>
-        <w:pStyle w:val="NormalWeb"/>
-        <w:spacing w:after="0" w:line="240" w:lineRule="auto"/>
-      </w:pPr>
-    </w:p>
-    <w:p>
-      <w:pPr>
-        <w:pStyle w:val="NormalWeb"/>
-        <w:spacing w:after="0" w:line="240" w:lineRule="auto"/>
-      </w:pPr>
-    </w:p>
-    <w:p>
-      <w:pPr>
-        <w:pStyle w:val="NormalWeb"/>
-        <w:spacing w:after="0" w:line="240" w:lineRule="auto"/>
-      </w:pPr>
-    </w:p>
-    <w:p>
-      <w:pPr>
-        <w:pStyle w:val="NormalWeb"/>
-        <w:spacing w:after="0" w:line="240" w:lineRule="auto"/>
-      </w:pPr>
-      <w:proofErr w:type="spellStart"/>
-      <w:r>
-        <w:t>pwd</w:t>
-      </w:r>
-      <w:proofErr w:type="spellEnd"/>
-      <w:r>
-        <w:t>:</w:t>
-      </w:r>
-    </w:p>
-    <w:p>
-      <w:pPr>
-        <w:pStyle w:val="NormalWeb"/>
-        <w:spacing w:after="0" w:line="240" w:lineRule="auto"/>
-      </w:pPr>
-      <w:proofErr w:type="spellStart"/>
-      <w:r>
-        <w:t>print</w:t>
-      </w:r>
-      <w:proofErr w:type="spellEnd"/>
-      <w:r>
-        <w:t xml:space="preserve"> </w:t>
-      </w:r>
-      <w:proofErr w:type="spellStart"/>
-      <w:r>
-        <w:t>working</w:t>
-      </w:r>
-      <w:proofErr w:type="spellEnd"/>
-      <w:r>
-        <w:t xml:space="preserve"> </w:t>
-      </w:r>
-      <w:proofErr w:type="spellStart"/>
-      <w:r>
-        <w:t>directory</w:t>
-      </w:r>
-      <w:proofErr w:type="spellEnd"/>
-      <w:r>
-        <w:t xml:space="preserve"> – se usa para mostrar el directorio actual </w:t>
-      </w:r>
-    </w:p>
-    <w:p>
-      <w:pPr>
-        <w:pStyle w:val="NormalWeb"/>
-        <w:spacing w:after="0" w:line="240" w:lineRule="auto"/>
-      </w:pPr>
-    </w:p>
-    <w:p>
-      <w:pPr>
-        <w:pStyle w:val="NormalWeb"/>
-        <w:spacing w:after="0" w:line="240" w:lineRule="auto"/>
-      </w:pPr>
-      <w:r>
-        <w:t>cd:</w:t>
-      </w:r>
-    </w:p>
-    <w:p>
-      <w:pPr>
-        <w:pStyle w:val="NormalWeb"/>
-        <w:spacing w:after="0" w:line="240" w:lineRule="auto"/>
-      </w:pPr>
-      <w:proofErr w:type="spellStart"/>
-      <w:r>
-        <w:t>change</w:t>
-      </w:r>
-      <w:proofErr w:type="spellEnd"/>
-      <w:r>
-        <w:t xml:space="preserve"> </w:t>
-      </w:r>
-      <w:proofErr w:type="spellStart"/>
-      <w:r>
-        <w:t>directosry</w:t>
-      </w:r>
-      <w:proofErr w:type="spellEnd"/>
-      <w:r>
-        <w:t xml:space="preserve"> – se usa para cambiar el directorio</w:t>
-      </w:r>
-    </w:p>
-    <w:p>
-      <w:pPr>
-        <w:pStyle w:val="NormalWeb"/>
-        <w:spacing w:after="0" w:line="240" w:lineRule="auto"/>
-      </w:pPr>
-      <w:r>
-        <w:t>Atajos:</w:t>
-      </w:r>
     </w:p>
     <w:p>
       <w:pPr>
         <w:pStyle w:val="NormalWeb"/>
         <w:numPr>
           <w:ilvl w:val="0"/>
-          <w:numId w:val="3"/>
+          <w:numId w:val="6"/>
         </w:numPr>
         <w:spacing w:after="0" w:line="240" w:lineRule="auto"/>
       </w:pPr>
-      <w:proofErr w:type="gramStart"/>
-      <w:r>
-        <w:t>..</w:t>
-      </w:r>
-      <w:proofErr w:type="gramEnd"/>
-      <w:r>
-        <w:t xml:space="preserve"> : para ir un directorio hasta arriba</w:t>
-      </w:r>
+      <w:proofErr w:type="spellStart"/>
+      <w:r>
+        <w:t>cat</w:t>
+      </w:r>
+      <w:proofErr w:type="spellEnd"/>
     </w:p>
     <w:p>
       <w:pPr>
         <w:pStyle w:val="NormalWeb"/>
         <w:numPr>
           <w:ilvl w:val="0"/>
-          <w:numId w:val="3"/>
+          <w:numId w:val="6"/>
         </w:numPr>
         <w:spacing w:after="0" w:line="240" w:lineRule="auto"/>
       </w:pPr>
-      <w:proofErr w:type="gramStart"/>
-      <w:r>
-        <w:t>- :</w:t>
-      </w:r>
-      <w:proofErr w:type="gramEnd"/>
-      <w:r>
-        <w:t xml:space="preserve"> para al directorio anterior</w:t>
-      </w:r>
-    </w:p>
-    <w:p>
-      <w:pPr>
-        <w:pStyle w:val="NormalWeb"/>
-        <w:spacing w:after="0" w:line="240" w:lineRule="auto"/>
-      </w:pPr>
-    </w:p>
-    <w:p>
-      <w:pPr>
-        <w:pStyle w:val="NormalWeb"/>
-        <w:spacing w:after="0" w:line="240" w:lineRule="auto"/>
-      </w:pPr>
-      <w:proofErr w:type="spellStart"/>
-      <w:r>
-        <w:t>ls</w:t>
-      </w:r>
-      <w:proofErr w:type="spellEnd"/>
-      <w:r>
-        <w:t>:</w:t>
-      </w:r>
-    </w:p>
-    <w:p>
-      <w:pPr>
-        <w:pStyle w:val="NormalWeb"/>
-        <w:spacing w:after="0" w:line="240" w:lineRule="auto"/>
-      </w:pPr>
-      <w:r>
-        <w:t xml:space="preserve">se usa para ver el contenido de un directorio, y por defecto el contenido </w:t>
-      </w:r>
-    </w:p>
-    <w:p>
-      <w:pPr>
-        <w:pStyle w:val="NormalWeb"/>
-        <w:spacing w:after="0" w:line="240" w:lineRule="auto"/>
-      </w:pPr>
-      <w:r>
-        <w:t>Atajos:</w:t>
-      </w:r>
+      <w:proofErr w:type="spellStart"/>
+      <w:r>
+        <w:t>cp</w:t>
+      </w:r>
+      <w:proofErr w:type="spellEnd"/>
     </w:p>
     <w:p>
       <w:pPr>
         <w:pStyle w:val="NormalWeb"/>
         <w:numPr>
           <w:ilvl w:val="0"/>
-          <w:numId w:val="4"/>
+          <w:numId w:val="6"/>
         </w:numPr>
         <w:spacing w:after="0" w:line="240" w:lineRule="auto"/>
       </w:pPr>
       <w:r>
-        <w:t>-</w:t>
-      </w:r>
-      <w:proofErr w:type="gramStart"/>
-      <w:r>
-        <w:t>R :</w:t>
-      </w:r>
-      <w:proofErr w:type="gramEnd"/>
-      <w:r>
-        <w:t xml:space="preserve"> para listar todos los archivos en los subdirectorios</w:t>
+        <w:t>mv</w:t>
       </w:r>
     </w:p>
     <w:p>
@@ -362,43 +190,2493 @@
         <w:pStyle w:val="NormalWeb"/>
         <w:numPr>
           <w:ilvl w:val="0"/>
-          <w:numId w:val="4"/>
+          <w:numId w:val="6"/>
         </w:numPr>
         <w:spacing w:after="0" w:line="240" w:lineRule="auto"/>
       </w:pPr>
-      <w:r>
-        <w:lastRenderedPageBreak/>
-        <w:t>-</w:t>
-      </w:r>
-      <w:proofErr w:type="gramStart"/>
-      <w:r>
-        <w:t>a :</w:t>
-      </w:r>
-      <w:proofErr w:type="gramEnd"/>
-      <w:r>
-        <w:t xml:space="preserve"> para mostrar los archivos ocultos</w:t>
-      </w:r>
+      <w:proofErr w:type="spellStart"/>
+      <w:r>
+        <w:t>mkdir</w:t>
+      </w:r>
+      <w:proofErr w:type="spellEnd"/>
     </w:p>
     <w:p>
       <w:pPr>
         <w:pStyle w:val="NormalWeb"/>
         <w:numPr>
           <w:ilvl w:val="0"/>
-          <w:numId w:val="4"/>
+          <w:numId w:val="6"/>
         </w:numPr>
         <w:spacing w:after="0" w:line="240" w:lineRule="auto"/>
       </w:pPr>
+      <w:proofErr w:type="spellStart"/>
+      <w:r>
+        <w:t>rmdir</w:t>
+      </w:r>
+      <w:proofErr w:type="spellEnd"/>
+    </w:p>
+    <w:p>
+      <w:pPr>
+        <w:pStyle w:val="NormalWeb"/>
+        <w:numPr>
+          <w:ilvl w:val="0"/>
+          <w:numId w:val="6"/>
+        </w:numPr>
+        <w:spacing w:after="0" w:line="240" w:lineRule="auto"/>
+      </w:pPr>
+      <w:proofErr w:type="spellStart"/>
+      <w:r>
+        <w:t>rm</w:t>
+      </w:r>
+      <w:proofErr w:type="spellEnd"/>
+    </w:p>
+    <w:p>
+      <w:pPr>
+        <w:pStyle w:val="NormalWeb"/>
+        <w:numPr>
+          <w:ilvl w:val="0"/>
+          <w:numId w:val="6"/>
+        </w:numPr>
+        <w:spacing w:after="0" w:line="240" w:lineRule="auto"/>
+      </w:pPr>
+      <w:proofErr w:type="spellStart"/>
+      <w:r>
+        <w:t>touch</w:t>
+      </w:r>
+      <w:proofErr w:type="spellEnd"/>
+    </w:p>
+    <w:p>
+      <w:pPr>
+        <w:pStyle w:val="NormalWeb"/>
+        <w:numPr>
+          <w:ilvl w:val="0"/>
+          <w:numId w:val="6"/>
+        </w:numPr>
+        <w:spacing w:after="0" w:line="240" w:lineRule="auto"/>
+      </w:pPr>
+      <w:proofErr w:type="spellStart"/>
+      <w:r>
+        <w:t>locate</w:t>
+      </w:r>
+      <w:proofErr w:type="spellEnd"/>
+    </w:p>
+    <w:p>
+      <w:pPr>
+        <w:pStyle w:val="NormalWeb"/>
+        <w:numPr>
+          <w:ilvl w:val="0"/>
+          <w:numId w:val="6"/>
+        </w:numPr>
+        <w:spacing w:after="0" w:line="240" w:lineRule="auto"/>
+      </w:pPr>
+      <w:proofErr w:type="spellStart"/>
+      <w:r>
+        <w:t>find</w:t>
+      </w:r>
+      <w:proofErr w:type="spellEnd"/>
+    </w:p>
+    <w:p>
+      <w:pPr>
+        <w:pStyle w:val="NormalWeb"/>
+        <w:numPr>
+          <w:ilvl w:val="0"/>
+          <w:numId w:val="6"/>
+        </w:numPr>
+        <w:spacing w:after="0" w:line="240" w:lineRule="auto"/>
+      </w:pPr>
+      <w:r>
+        <w:t>grep</w:t>
+      </w:r>
+    </w:p>
+    <w:p>
+      <w:pPr>
+        <w:pStyle w:val="NormalWeb"/>
+        <w:numPr>
+          <w:ilvl w:val="0"/>
+          <w:numId w:val="6"/>
+        </w:numPr>
+        <w:spacing w:after="0" w:line="240" w:lineRule="auto"/>
+      </w:pPr>
+      <w:proofErr w:type="spellStart"/>
+      <w:r>
+        <w:t>df</w:t>
+      </w:r>
+      <w:proofErr w:type="spellEnd"/>
+    </w:p>
+    <w:p>
+      <w:pPr>
+        <w:pStyle w:val="NormalWeb"/>
+        <w:numPr>
+          <w:ilvl w:val="0"/>
+          <w:numId w:val="6"/>
+        </w:numPr>
+        <w:spacing w:after="0" w:line="240" w:lineRule="auto"/>
+      </w:pPr>
+      <w:r>
+        <w:t>du</w:t>
+      </w:r>
+    </w:p>
+    <w:p>
+      <w:pPr>
+        <w:pStyle w:val="NormalWeb"/>
+        <w:numPr>
+          <w:ilvl w:val="0"/>
+          <w:numId w:val="6"/>
+        </w:numPr>
+        <w:spacing w:after="0" w:line="240" w:lineRule="auto"/>
+      </w:pPr>
+      <w:r>
+        <w:t>head</w:t>
+      </w:r>
+    </w:p>
+    <w:p>
+      <w:pPr>
+        <w:pStyle w:val="NormalWeb"/>
+        <w:numPr>
+          <w:ilvl w:val="0"/>
+          <w:numId w:val="6"/>
+        </w:numPr>
+        <w:spacing w:after="0" w:line="240" w:lineRule="auto"/>
+      </w:pPr>
+      <w:proofErr w:type="spellStart"/>
+      <w:r>
+        <w:t>tail</w:t>
+      </w:r>
+      <w:proofErr w:type="spellEnd"/>
+    </w:p>
+    <w:p>
+      <w:pPr>
+        <w:pStyle w:val="NormalWeb"/>
+        <w:numPr>
+          <w:ilvl w:val="0"/>
+          <w:numId w:val="6"/>
+        </w:numPr>
+        <w:spacing w:after="0" w:line="240" w:lineRule="auto"/>
+      </w:pPr>
+      <w:proofErr w:type="spellStart"/>
+      <w:r>
+        <w:t>diff</w:t>
+      </w:r>
+      <w:proofErr w:type="spellEnd"/>
+    </w:p>
+    <w:p>
+      <w:pPr>
+        <w:pStyle w:val="NormalWeb"/>
+        <w:numPr>
+          <w:ilvl w:val="0"/>
+          <w:numId w:val="6"/>
+        </w:numPr>
+        <w:spacing w:after="0" w:line="240" w:lineRule="auto"/>
+      </w:pPr>
+      <w:proofErr w:type="spellStart"/>
+      <w:r>
+        <w:t>tar</w:t>
+      </w:r>
+      <w:proofErr w:type="spellEnd"/>
+    </w:p>
+    <w:p>
+      <w:pPr>
+        <w:pStyle w:val="NormalWeb"/>
+        <w:numPr>
+          <w:ilvl w:val="0"/>
+          <w:numId w:val="6"/>
+        </w:numPr>
+        <w:spacing w:after="0" w:line="240" w:lineRule="auto"/>
+      </w:pPr>
+      <w:proofErr w:type="spellStart"/>
+      <w:r>
+        <w:t>chmod</w:t>
+      </w:r>
+      <w:proofErr w:type="spellEnd"/>
+    </w:p>
+    <w:p>
+      <w:pPr>
+        <w:pStyle w:val="NormalWeb"/>
+        <w:numPr>
+          <w:ilvl w:val="0"/>
+          <w:numId w:val="6"/>
+        </w:numPr>
+        <w:spacing w:after="0" w:line="240" w:lineRule="auto"/>
+      </w:pPr>
+      <w:proofErr w:type="spellStart"/>
+      <w:r>
+        <w:t>shown</w:t>
+      </w:r>
+      <w:proofErr w:type="spellEnd"/>
+    </w:p>
+    <w:p>
+      <w:pPr>
+        <w:pStyle w:val="NormalWeb"/>
+        <w:numPr>
+          <w:ilvl w:val="0"/>
+          <w:numId w:val="6"/>
+        </w:numPr>
+        <w:spacing w:after="0" w:line="240" w:lineRule="auto"/>
+      </w:pPr>
+      <w:proofErr w:type="spellStart"/>
+      <w:r>
+        <w:t>wget</w:t>
+      </w:r>
+      <w:proofErr w:type="spellEnd"/>
+    </w:p>
+    <w:p>
+      <w:pPr>
+        <w:pStyle w:val="NormalWeb"/>
+        <w:numPr>
+          <w:ilvl w:val="0"/>
+          <w:numId w:val="6"/>
+        </w:numPr>
+        <w:spacing w:after="0" w:line="240" w:lineRule="auto"/>
+      </w:pPr>
+      <w:r>
+        <w:t>top</w:t>
+      </w:r>
+    </w:p>
+    <w:p>
+      <w:pPr>
+        <w:pStyle w:val="NormalWeb"/>
+        <w:numPr>
+          <w:ilvl w:val="0"/>
+          <w:numId w:val="6"/>
+        </w:numPr>
+        <w:spacing w:after="0" w:line="240" w:lineRule="auto"/>
+      </w:pPr>
+      <w:proofErr w:type="spellStart"/>
+      <w:r>
+        <w:t>history</w:t>
+      </w:r>
+      <w:proofErr w:type="spellEnd"/>
+    </w:p>
+    <w:p>
+      <w:pPr>
+        <w:pStyle w:val="NormalWeb"/>
+        <w:numPr>
+          <w:ilvl w:val="0"/>
+          <w:numId w:val="6"/>
+        </w:numPr>
+        <w:spacing w:after="0" w:line="240" w:lineRule="auto"/>
+      </w:pPr>
+      <w:proofErr w:type="spellStart"/>
+      <w:r>
+        <w:t>man</w:t>
+      </w:r>
+      <w:proofErr w:type="spellEnd"/>
+    </w:p>
+    <w:p>
+      <w:pPr>
+        <w:pStyle w:val="NormalWeb"/>
+        <w:numPr>
+          <w:ilvl w:val="0"/>
+          <w:numId w:val="6"/>
+        </w:numPr>
+        <w:spacing w:after="0" w:line="240" w:lineRule="auto"/>
+      </w:pPr>
+      <w:r>
+        <w:t>echo</w:t>
+      </w:r>
+    </w:p>
+    <w:p>
+      <w:pPr>
+        <w:pStyle w:val="NormalWeb"/>
+        <w:numPr>
+          <w:ilvl w:val="0"/>
+          <w:numId w:val="6"/>
+        </w:numPr>
+        <w:spacing w:after="0" w:line="240" w:lineRule="auto"/>
+      </w:pPr>
+      <w:proofErr w:type="spellStart"/>
+      <w:r>
+        <w:t>hostname</w:t>
+      </w:r>
+      <w:proofErr w:type="spellEnd"/>
+    </w:p>
+    <w:p>
+      <w:pPr>
+        <w:pStyle w:val="NormalWeb"/>
+        <w:numPr>
+          <w:ilvl w:val="0"/>
+          <w:numId w:val="6"/>
+        </w:numPr>
+        <w:spacing w:after="0" w:line="240" w:lineRule="auto"/>
+      </w:pPr>
+      <w:proofErr w:type="spellStart"/>
+      <w:r>
+        <w:t>useradd</w:t>
+      </w:r>
+      <w:proofErr w:type="spellEnd"/>
+      <w:r>
+        <w:t xml:space="preserve">, </w:t>
+      </w:r>
+      <w:proofErr w:type="spellStart"/>
+      <w:r>
+        <w:t>userdel</w:t>
+      </w:r>
+      <w:proofErr w:type="spellEnd"/>
+    </w:p>
+    <w:p>
+      <w:pPr>
+        <w:pStyle w:val="NormalWeb"/>
+        <w:spacing w:after="0" w:line="240" w:lineRule="auto"/>
+      </w:pPr>
+    </w:p>
+    <w:p>
+      <w:pPr>
+        <w:pStyle w:val="NormalWeb"/>
+        <w:spacing w:after="0" w:line="240" w:lineRule="auto"/>
+      </w:pPr>
+    </w:p>
+    <w:p>
+      <w:pPr>
+        <w:pStyle w:val="NormalWeb"/>
+        <w:spacing w:after="0" w:line="240" w:lineRule="auto"/>
+      </w:pPr>
+      <w:proofErr w:type="spellStart"/>
+      <w:r>
+        <w:t>pwd</w:t>
+      </w:r>
+      <w:proofErr w:type="spellEnd"/>
+      <w:r>
+        <w:t>:</w:t>
+      </w:r>
+    </w:p>
+    <w:p>
+      <w:pPr>
+        <w:pStyle w:val="NormalWeb"/>
+        <w:spacing w:after="0" w:line="240" w:lineRule="auto"/>
+      </w:pPr>
+      <w:proofErr w:type="spellStart"/>
+      <w:r>
+        <w:t>print</w:t>
+      </w:r>
+      <w:proofErr w:type="spellEnd"/>
+      <w:r>
+        <w:t xml:space="preserve"> </w:t>
+      </w:r>
+      <w:proofErr w:type="spellStart"/>
+      <w:r>
+        <w:t>working</w:t>
+      </w:r>
+      <w:proofErr w:type="spellEnd"/>
+      <w:r>
+        <w:t xml:space="preserve"> </w:t>
+      </w:r>
+      <w:proofErr w:type="spellStart"/>
+      <w:r>
+        <w:t>directory</w:t>
+      </w:r>
+      <w:proofErr w:type="spellEnd"/>
+      <w:r>
+        <w:t xml:space="preserve"> – se usa para mostrar el directorio actual </w:t>
+      </w:r>
+    </w:p>
+    <w:p>
+      <w:pPr>
+        <w:pStyle w:val="NormalWeb"/>
+        <w:spacing w:after="0" w:line="240" w:lineRule="auto"/>
+      </w:pPr>
+    </w:p>
+    <w:p>
+      <w:pPr>
+        <w:pStyle w:val="NormalWeb"/>
+        <w:spacing w:after="0" w:line="240" w:lineRule="auto"/>
+      </w:pPr>
+      <w:r>
+        <w:lastRenderedPageBreak/>
+        <w:t>cd:</w:t>
+      </w:r>
+    </w:p>
+    <w:p>
+      <w:pPr>
+        <w:pStyle w:val="NormalWeb"/>
+        <w:spacing w:after="0" w:line="240" w:lineRule="auto"/>
+      </w:pPr>
+      <w:proofErr w:type="spellStart"/>
+      <w:r>
+        <w:t>change</w:t>
+      </w:r>
+      <w:proofErr w:type="spellEnd"/>
+      <w:r>
+        <w:t xml:space="preserve"> </w:t>
+      </w:r>
+      <w:proofErr w:type="spellStart"/>
+      <w:r>
+        <w:t>directosry</w:t>
+      </w:r>
+      <w:proofErr w:type="spellEnd"/>
+      <w:r>
+        <w:t xml:space="preserve"> – se usa para cambiar el directorio</w:t>
+      </w:r>
+    </w:p>
+    <w:p>
+      <w:pPr>
+        <w:pStyle w:val="NormalWeb"/>
+        <w:spacing w:after="0" w:line="240" w:lineRule="auto"/>
+      </w:pPr>
+      <w:r>
+        <w:t>Atajos:</w:t>
+      </w:r>
+    </w:p>
+    <w:p>
+      <w:pPr>
+        <w:pStyle w:val="NormalWeb"/>
+        <w:numPr>
+          <w:ilvl w:val="0"/>
+          <w:numId w:val="7"/>
+        </w:numPr>
+        <w:spacing w:after="0" w:line="240" w:lineRule="auto"/>
+      </w:pPr>
+      <w:proofErr w:type="gramStart"/>
+      <w:r>
+        <w:t>..</w:t>
+      </w:r>
+      <w:proofErr w:type="gramEnd"/>
+      <w:r>
+        <w:t xml:space="preserve"> : para ir un directorio hasta arriba</w:t>
+      </w:r>
+    </w:p>
+    <w:p>
+      <w:pPr>
+        <w:pStyle w:val="NormalWeb"/>
+        <w:numPr>
+          <w:ilvl w:val="0"/>
+          <w:numId w:val="7"/>
+        </w:numPr>
+        <w:spacing w:after="0" w:line="240" w:lineRule="auto"/>
+      </w:pPr>
+      <w:proofErr w:type="gramStart"/>
+      <w:r>
+        <w:t>- :</w:t>
+      </w:r>
+      <w:proofErr w:type="gramEnd"/>
+      <w:r>
+        <w:t xml:space="preserve"> para al directorio anterior</w:t>
+      </w:r>
+    </w:p>
+    <w:p>
+      <w:pPr>
+        <w:pStyle w:val="NormalWeb"/>
+        <w:spacing w:after="0" w:line="240" w:lineRule="auto"/>
+      </w:pPr>
+    </w:p>
+    <w:p>
+      <w:pPr>
+        <w:pStyle w:val="NormalWeb"/>
+        <w:spacing w:after="0" w:line="240" w:lineRule="auto"/>
+      </w:pPr>
+      <w:proofErr w:type="spellStart"/>
+      <w:r>
+        <w:t>ls</w:t>
+      </w:r>
+      <w:proofErr w:type="spellEnd"/>
+      <w:r>
+        <w:t>:</w:t>
+      </w:r>
+    </w:p>
+    <w:p>
+      <w:pPr>
+        <w:pStyle w:val="NormalWeb"/>
+        <w:spacing w:after="0" w:line="240" w:lineRule="auto"/>
+      </w:pPr>
+      <w:r>
+        <w:t xml:space="preserve">se usa para ver el contenido de un directorio, y por defecto el contenido </w:t>
+      </w:r>
+    </w:p>
+    <w:p>
+      <w:pPr>
+        <w:pStyle w:val="NormalWeb"/>
+        <w:spacing w:after="0" w:line="240" w:lineRule="auto"/>
+      </w:pPr>
+      <w:r>
+        <w:t>Atajos:</w:t>
+      </w:r>
+    </w:p>
+    <w:p>
+      <w:pPr>
+        <w:pStyle w:val="NormalWeb"/>
+        <w:numPr>
+          <w:ilvl w:val="0"/>
+          <w:numId w:val="8"/>
+        </w:numPr>
+        <w:spacing w:after="0" w:line="240" w:lineRule="auto"/>
+      </w:pPr>
       <w:r>
         <w:t>-</w:t>
       </w:r>
       <w:proofErr w:type="gramStart"/>
       <w:r>
+        <w:t>R :</w:t>
+      </w:r>
+      <w:proofErr w:type="gramEnd"/>
+      <w:r>
+        <w:t xml:space="preserve"> para listar todos los archivos en los subdirectorios</w:t>
+      </w:r>
+    </w:p>
+    <w:p>
+      <w:pPr>
+        <w:pStyle w:val="NormalWeb"/>
+        <w:numPr>
+          <w:ilvl w:val="0"/>
+          <w:numId w:val="8"/>
+        </w:numPr>
+        <w:spacing w:after="0" w:line="240" w:lineRule="auto"/>
+      </w:pPr>
+      <w:r>
+        <w:t>-</w:t>
+      </w:r>
+      <w:proofErr w:type="gramStart"/>
+      <w:r>
+        <w:t>a :</w:t>
+      </w:r>
+      <w:proofErr w:type="gramEnd"/>
+      <w:r>
+        <w:t xml:space="preserve"> para mostrar los archivos ocultos</w:t>
+      </w:r>
+    </w:p>
+    <w:p>
+      <w:pPr>
+        <w:pStyle w:val="NormalWeb"/>
+        <w:numPr>
+          <w:ilvl w:val="0"/>
+          <w:numId w:val="8"/>
+        </w:numPr>
+        <w:spacing w:after="0" w:line="240" w:lineRule="auto"/>
+      </w:pPr>
+      <w:r>
+        <w:t>-</w:t>
+      </w:r>
+      <w:proofErr w:type="gramStart"/>
+      <w:r>
         <w:t>al :</w:t>
       </w:r>
       <w:proofErr w:type="gramEnd"/>
       <w:r>
         <w:t xml:space="preserve"> listar archivos y directorios con información detallada (permisos, tamaños …)</w:t>
       </w:r>
+    </w:p>
+    <w:p>
+      <w:pPr>
+        <w:pStyle w:val="NormalWeb"/>
+        <w:spacing w:after="0" w:line="240" w:lineRule="auto"/>
+      </w:pPr>
+    </w:p>
+    <w:p>
+      <w:pPr>
+        <w:pStyle w:val="NormalWeb"/>
+        <w:spacing w:after="0" w:line="240" w:lineRule="auto"/>
+      </w:pPr>
+      <w:proofErr w:type="spellStart"/>
+      <w:r>
+        <w:t>cat</w:t>
+      </w:r>
+      <w:proofErr w:type="spellEnd"/>
+      <w:r>
+        <w:t>:</w:t>
+      </w:r>
+    </w:p>
+    <w:p>
+      <w:pPr>
+        <w:pStyle w:val="NormalWeb"/>
+        <w:spacing w:after="0" w:line="240" w:lineRule="auto"/>
+      </w:pPr>
+      <w:proofErr w:type="spellStart"/>
+      <w:r>
+        <w:t>Concatenate</w:t>
+      </w:r>
+      <w:proofErr w:type="spellEnd"/>
+      <w:r>
+        <w:t xml:space="preserve">- </w:t>
+      </w:r>
+    </w:p>
+    <w:p>
+      <w:pPr>
+        <w:pStyle w:val="NormalWeb"/>
+        <w:spacing w:after="0" w:line="240" w:lineRule="auto"/>
+      </w:pPr>
+      <w:proofErr w:type="spellStart"/>
+      <w:r>
+        <w:t>only</w:t>
+      </w:r>
+      <w:proofErr w:type="spellEnd"/>
+      <w:r>
+        <w:t xml:space="preserve"> </w:t>
+      </w:r>
+      <w:proofErr w:type="spellStart"/>
+      <w:r>
+        <w:t>cat</w:t>
+      </w:r>
+      <w:proofErr w:type="spellEnd"/>
+      <w:r>
+        <w:t xml:space="preserve"> → leer el archivo</w:t>
+      </w:r>
+    </w:p>
+    <w:p>
+      <w:pPr>
+        <w:pStyle w:val="NormalWeb"/>
+        <w:spacing w:after="0" w:line="240" w:lineRule="auto"/>
+      </w:pPr>
+      <w:proofErr w:type="spellStart"/>
+      <w:r>
+        <w:t>cat</w:t>
+      </w:r>
+      <w:proofErr w:type="spellEnd"/>
+      <w:r>
+        <w:t xml:space="preserve"> &gt; </w:t>
+      </w:r>
+      <w:proofErr w:type="spellStart"/>
+      <w:r>
+        <w:t>nombreArchivo</w:t>
+      </w:r>
+      <w:proofErr w:type="spellEnd"/>
+      <w:r>
+        <w:t xml:space="preserve"> → crear </w:t>
+      </w:r>
+      <w:proofErr w:type="gramStart"/>
+      <w:r>
+        <w:t>el archivos</w:t>
+      </w:r>
+      <w:proofErr w:type="gramEnd"/>
+    </w:p>
+    <w:p>
+      <w:pPr>
+        <w:pStyle w:val="NormalWeb"/>
+        <w:spacing w:after="0" w:line="240" w:lineRule="auto"/>
+      </w:pPr>
+      <w:proofErr w:type="spellStart"/>
+      <w:r>
+        <w:t>cat</w:t>
+      </w:r>
+      <w:proofErr w:type="spellEnd"/>
+      <w:r>
+        <w:t xml:space="preserve"> nom1 nom2&gt; nom3 → crear nom3 con concatenar los dos (1y2</w:t>
+      </w:r>
+      <w:proofErr w:type="gramStart"/>
+      <w:r>
+        <w:t>) ,</w:t>
+      </w:r>
+      <w:proofErr w:type="gramEnd"/>
+      <w:r>
+        <w:t xml:space="preserve"> tienen que existir</w:t>
+      </w:r>
+    </w:p>
+    <w:p>
+      <w:pPr>
+        <w:pStyle w:val="NormalWeb"/>
+        <w:spacing w:after="0" w:line="240" w:lineRule="auto"/>
+      </w:pPr>
+    </w:p>
+    <w:p>
+      <w:pPr>
+        <w:pStyle w:val="NormalWeb"/>
+        <w:spacing w:after="0" w:line="240" w:lineRule="auto"/>
+      </w:pPr>
+      <w:proofErr w:type="spellStart"/>
+      <w:r>
+        <w:t>cp</w:t>
+      </w:r>
+      <w:proofErr w:type="spellEnd"/>
+      <w:r>
+        <w:t>:</w:t>
+      </w:r>
+    </w:p>
+    <w:p>
+      <w:pPr>
+        <w:pStyle w:val="NormalWeb"/>
+        <w:spacing w:after="0" w:line="240" w:lineRule="auto"/>
+      </w:pPr>
+      <w:proofErr w:type="spellStart"/>
+      <w:r>
+        <w:t>copy</w:t>
+      </w:r>
+      <w:proofErr w:type="spellEnd"/>
+      <w:r>
+        <w:t xml:space="preserve">- copiar un archivo desde el directorio local a un </w:t>
+      </w:r>
+      <w:proofErr w:type="spellStart"/>
+      <w:r>
+        <w:t>un</w:t>
+      </w:r>
+      <w:proofErr w:type="spellEnd"/>
+      <w:r>
+        <w:t xml:space="preserve"> otro lugar</w:t>
+      </w:r>
+    </w:p>
+    <w:p>
+      <w:pPr>
+        <w:pStyle w:val="NormalWeb"/>
+        <w:spacing w:after="0" w:line="240" w:lineRule="auto"/>
+      </w:pPr>
+    </w:p>
+    <w:p>
+      <w:pPr>
+        <w:pStyle w:val="NormalWeb"/>
+        <w:spacing w:after="0" w:line="240" w:lineRule="auto"/>
+      </w:pPr>
+      <w:r>
+        <w:rPr>
+          <w:noProof/>
+        </w:rPr>
+        <mc:AlternateContent>
+          <mc:Choice Requires="wps">
+            <w:drawing>
+              <wp:anchor distT="0" distB="0" distL="0" distR="0" simplePos="0" relativeHeight="251658240" behindDoc="0" locked="0" layoutInCell="1" allowOverlap="0">
+                <wp:simplePos x="0" y="0"/>
+                <wp:positionH relativeFrom="column">
+                  <wp:align>left</wp:align>
+                </wp:positionH>
+                <wp:positionV relativeFrom="line">
+                  <wp:posOffset>0</wp:posOffset>
+                </wp:positionV>
+                <wp:extent cx="5867400" cy="619125"/>
+                <wp:effectExtent l="0" t="0" r="0" b="0"/>
+                <wp:wrapSquare wrapText="bothSides"/>
+                <wp:docPr id="10" name="Rectángulo 10" descr="\\tmp\lu130028rhcf.tmp\lu130028rhdp_tmp_716091ac255acac5.png"/>
+                <wp:cNvGraphicFramePr>
+                  <a:graphicFrameLocks xmlns:a="http://schemas.openxmlformats.org/drawingml/2006/main" noChangeAspect="1"/>
+                </wp:cNvGraphicFramePr>
+                <a:graphic xmlns:a="http://schemas.openxmlformats.org/drawingml/2006/main">
+                  <a:graphicData uri="http://schemas.microsoft.com/office/word/2010/wordprocessingShape">
+                    <wps:wsp>
+                      <wps:cNvSpPr>
+                        <a:spLocks noChangeAspect="1" noChangeArrowheads="1"/>
+                      </wps:cNvSpPr>
+                      <wps:spPr bwMode="auto">
+                        <a:xfrm>
+                          <a:off x="0" y="0"/>
+                          <a:ext cx="5867400" cy="619125"/>
+                        </a:xfrm>
+                        <a:prstGeom prst="rect">
+                          <a:avLst/>
+                        </a:prstGeom>
+                        <a:noFill/>
+                        <a:ln>
+                          <a:noFill/>
+                        </a:ln>
+                        <a:extLst>
+                          <a:ext uri="{909E8E84-426E-40DD-AFC4-6F175D3DCCD1}">
+                            <a14:hiddenFill xmlns:a14="http://schemas.microsoft.com/office/drawing/2010/main">
+                              <a:solidFill>
+                                <a:srgbClr val="FFFFFF"/>
+                              </a:solidFill>
+                            </a14:hiddenFill>
+                          </a:ext>
+                          <a:ext uri="{91240B29-F687-4F45-9708-019B960494DF}">
+                            <a14:hiddenLine xmlns:a14="http://schemas.microsoft.com/office/drawing/2010/main" w="9525">
+                              <a:solidFill>
+                                <a:srgbClr val="000000"/>
+                              </a:solidFill>
+                              <a:miter lim="800000"/>
+                              <a:headEnd/>
+                              <a:tailEnd/>
+                            </a14:hiddenLine>
+                          </a:ext>
+                        </a:extLst>
+                      </wps:spPr>
+                      <wps:bodyPr rot="0" vert="horz" wrap="square" lIns="91440" tIns="45720" rIns="91440" bIns="45720" anchor="t" anchorCtr="0" upright="1">
+                        <a:noAutofit/>
+                      </wps:bodyPr>
+                    </wps:wsp>
+                  </a:graphicData>
+                </a:graphic>
+                <wp14:sizeRelH relativeFrom="page">
+                  <wp14:pctWidth>0</wp14:pctWidth>
+                </wp14:sizeRelH>
+                <wp14:sizeRelV relativeFrom="page">
+                  <wp14:pctHeight>0</wp14:pctHeight>
+                </wp14:sizeRelV>
+              </wp:anchor>
+            </w:drawing>
+          </mc:Choice>
+          <mc:Fallback>
+            <w:pict>
+              <v:rect w14:anchorId="113F21A3" id="Rectángulo 10" o:spid="_x0000_s1026" style="position:absolute;margin-left:0;margin-top:0;width:462pt;height:48.75pt;z-index:251658240;visibility:visible;mso-wrap-style:square;mso-width-percent:0;mso-height-percent:0;mso-wrap-distance-left:0;mso-wrap-distance-top:0;mso-wrap-distance-right:0;mso-wrap-distance-bottom:0;mso-position-horizontal:left;mso-position-horizontal-relative:text;mso-position-vertical:absolute;mso-position-vertical-relative:line;mso-width-percent:0;mso-height-percent:0;mso-width-relative:page;mso-height-relative:page;v-text-anchor:top" o:gfxdata="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" o:allowoverlap="f" filled="f" stroked="f">
+                <o:lock v:ext="edit" aspectratio="t"/>
+                <w10:wrap type="square" anchory="line"/>
+              </v:rect>
+            </w:pict>
+          </mc:Fallback>
+        </mc:AlternateContent>
+      </w:r>
+    </w:p>
+    <w:p>
+      <w:pPr>
+        <w:pStyle w:val="NormalWeb"/>
+        <w:spacing w:after="0" w:line="240" w:lineRule="auto"/>
+      </w:pPr>
+      <w:r>
+        <w:t>mv:</w:t>
+      </w:r>
+    </w:p>
+    <w:p>
+      <w:pPr>
+        <w:pStyle w:val="NormalWeb"/>
+        <w:spacing w:after="0" w:line="240" w:lineRule="auto"/>
+      </w:pPr>
+      <w:r>
+        <w:lastRenderedPageBreak/>
+        <w:t xml:space="preserve">la misma como </w:t>
+      </w:r>
+      <w:proofErr w:type="spellStart"/>
+      <w:proofErr w:type="gramStart"/>
+      <w:r>
+        <w:t>cp</w:t>
+      </w:r>
+      <w:proofErr w:type="spellEnd"/>
+      <w:proofErr w:type="gramEnd"/>
+      <w:r>
+        <w:t xml:space="preserve"> pero es para mover </w:t>
+      </w:r>
+    </w:p>
+    <w:p>
+      <w:pPr>
+        <w:pStyle w:val="NormalWeb"/>
+        <w:spacing w:after="0" w:line="240" w:lineRule="auto"/>
+      </w:pPr>
+    </w:p>
+    <w:p>
+      <w:pPr>
+        <w:pStyle w:val="NormalWeb"/>
+        <w:spacing w:after="0" w:line="240" w:lineRule="auto"/>
+      </w:pPr>
+      <w:proofErr w:type="spellStart"/>
+      <w:r>
+        <w:t>mkdir</w:t>
+      </w:r>
+      <w:proofErr w:type="spellEnd"/>
+      <w:r>
+        <w:t>:</w:t>
+      </w:r>
+    </w:p>
+    <w:p>
+      <w:pPr>
+        <w:pStyle w:val="NormalWeb"/>
+        <w:spacing w:after="0" w:line="240" w:lineRule="auto"/>
+      </w:pPr>
+      <w:proofErr w:type="spellStart"/>
+      <w:r>
+        <w:t>make</w:t>
+      </w:r>
+      <w:proofErr w:type="spellEnd"/>
+      <w:r>
+        <w:t xml:space="preserve"> </w:t>
+      </w:r>
+      <w:proofErr w:type="spellStart"/>
+      <w:r>
+        <w:t>directory</w:t>
+      </w:r>
+      <w:proofErr w:type="spellEnd"/>
+    </w:p>
+    <w:p>
+      <w:pPr>
+        <w:pStyle w:val="NormalWeb"/>
+        <w:spacing w:after="0" w:line="240" w:lineRule="auto"/>
+      </w:pPr>
+      <w:proofErr w:type="spellStart"/>
+      <w:r>
+        <w:t>mkdir</w:t>
+      </w:r>
+      <w:proofErr w:type="spellEnd"/>
+      <w:r>
+        <w:t xml:space="preserve"> carpeta → crear una carpeta</w:t>
+      </w:r>
+    </w:p>
+    <w:p>
+      <w:pPr>
+        <w:pStyle w:val="NormalWeb"/>
+        <w:spacing w:after="0" w:line="240" w:lineRule="auto"/>
+      </w:pPr>
+      <w:r>
+        <w:rPr>
+          <w:noProof/>
+        </w:rPr>
+        <mc:AlternateContent>
+          <mc:Choice Requires="wps">
+            <w:drawing>
+              <wp:anchor distT="0" distB="0" distL="0" distR="0" simplePos="0" relativeHeight="251658240" behindDoc="0" locked="0" layoutInCell="1" allowOverlap="0">
+                <wp:simplePos x="0" y="0"/>
+                <wp:positionH relativeFrom="column">
+                  <wp:align>left</wp:align>
+                </wp:positionH>
+                <wp:positionV relativeFrom="line">
+                  <wp:posOffset>0</wp:posOffset>
+                </wp:positionV>
+                <wp:extent cx="5648325" cy="1143000"/>
+                <wp:effectExtent l="0" t="0" r="0" b="0"/>
+                <wp:wrapSquare wrapText="bothSides"/>
+                <wp:docPr id="9" name="Rectángulo 9" descr="\\tmp\lu130028rhcf.tmp\lu130028rhdp_tmp_ae9a785c16b5068c.png"/>
+                <wp:cNvGraphicFramePr>
+                  <a:graphicFrameLocks xmlns:a="http://schemas.openxmlformats.org/drawingml/2006/main" noChangeAspect="1"/>
+                </wp:cNvGraphicFramePr>
+                <a:graphic xmlns:a="http://schemas.openxmlformats.org/drawingml/2006/main">
+                  <a:graphicData uri="http://schemas.microsoft.com/office/word/2010/wordprocessingShape">
+                    <wps:wsp>
+                      <wps:cNvSpPr>
+                        <a:spLocks noChangeAspect="1" noChangeArrowheads="1"/>
+                      </wps:cNvSpPr>
+                      <wps:spPr bwMode="auto">
+                        <a:xfrm>
+                          <a:off x="0" y="0"/>
+                          <a:ext cx="5648325" cy="1143000"/>
+                        </a:xfrm>
+                        <a:prstGeom prst="rect">
+                          <a:avLst/>
+                        </a:prstGeom>
+                        <a:noFill/>
+                        <a:ln>
+                          <a:noFill/>
+                        </a:ln>
+                        <a:extLst>
+                          <a:ext uri="{909E8E84-426E-40DD-AFC4-6F175D3DCCD1}">
+                            <a14:hiddenFill xmlns:a14="http://schemas.microsoft.com/office/drawing/2010/main">
+                              <a:solidFill>
+                                <a:srgbClr val="FFFFFF"/>
+                              </a:solidFill>
+                            </a14:hiddenFill>
+                          </a:ext>
+                          <a:ext uri="{91240B29-F687-4F45-9708-019B960494DF}">
+                            <a14:hiddenLine xmlns:a14="http://schemas.microsoft.com/office/drawing/2010/main" w="9525">
+                              <a:solidFill>
+                                <a:srgbClr val="000000"/>
+                              </a:solidFill>
+                              <a:miter lim="800000"/>
+                              <a:headEnd/>
+                              <a:tailEnd/>
+                            </a14:hiddenLine>
+                          </a:ext>
+                        </a:extLst>
+                      </wps:spPr>
+                      <wps:bodyPr rot="0" vert="horz" wrap="square" lIns="91440" tIns="45720" rIns="91440" bIns="45720" anchor="t" anchorCtr="0" upright="1">
+                        <a:noAutofit/>
+                      </wps:bodyPr>
+                    </wps:wsp>
+                  </a:graphicData>
+                </a:graphic>
+                <wp14:sizeRelH relativeFrom="page">
+                  <wp14:pctWidth>0</wp14:pctWidth>
+                </wp14:sizeRelH>
+                <wp14:sizeRelV relativeFrom="page">
+                  <wp14:pctHeight>0</wp14:pctHeight>
+                </wp14:sizeRelV>
+              </wp:anchor>
+            </w:drawing>
+          </mc:Choice>
+          <mc:Fallback>
+            <w:pict>
+              <v:rect w14:anchorId="6CD59BF1" id="Rectángulo 9" o:spid="_x0000_s1026" style="position:absolute;margin-left:0;margin-top:0;width:444.75pt;height:90pt;z-index:251658240;visibility:visible;mso-wrap-style:square;mso-width-percent:0;mso-height-percent:0;mso-wrap-distance-left:0;mso-wrap-distance-top:0;mso-wrap-distance-right:0;mso-wrap-distance-bottom:0;mso-position-horizontal:left;mso-position-horizontal-relative:text;mso-position-vertical:absolute;mso-position-vertical-relative:line;mso-width-percent:0;mso-height-percent:0;mso-width-relative:page;mso-height-relative:page;v-text-anchor:top" o:gfxdata="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" o:allowoverlap="f" filled="f" stroked="f">
+                <o:lock v:ext="edit" aspectratio="t"/>
+                <w10:wrap type="square" anchory="line"/>
+              </v:rect>
+            </w:pict>
+          </mc:Fallback>
+        </mc:AlternateContent>
+      </w:r>
+    </w:p>
+    <w:p>
+      <w:pPr>
+        <w:pStyle w:val="NormalWeb"/>
+        <w:spacing w:after="0" w:line="240" w:lineRule="auto"/>
+      </w:pPr>
+      <w:proofErr w:type="spellStart"/>
+      <w:r>
+        <w:t>rmdir</w:t>
+      </w:r>
+      <w:proofErr w:type="spellEnd"/>
+      <w:r>
+        <w:t>:</w:t>
+      </w:r>
+    </w:p>
+    <w:p>
+      <w:pPr>
+        <w:pStyle w:val="NormalWeb"/>
+        <w:spacing w:after="0" w:line="240" w:lineRule="auto"/>
+      </w:pPr>
+      <w:proofErr w:type="spellStart"/>
+      <w:r>
+        <w:t>remove</w:t>
+      </w:r>
+      <w:proofErr w:type="spellEnd"/>
+      <w:r>
+        <w:t xml:space="preserve"> </w:t>
+      </w:r>
+      <w:proofErr w:type="spellStart"/>
+      <w:r>
+        <w:t>directory</w:t>
+      </w:r>
+      <w:proofErr w:type="spellEnd"/>
+      <w:r>
+        <w:t xml:space="preserve"> – pero solo para directorios </w:t>
+      </w:r>
+      <w:proofErr w:type="spellStart"/>
+      <w:r>
+        <w:t>vacios</w:t>
+      </w:r>
+      <w:proofErr w:type="spellEnd"/>
+    </w:p>
+    <w:p>
+      <w:pPr>
+        <w:pStyle w:val="NormalWeb"/>
+        <w:spacing w:after="0" w:line="240" w:lineRule="auto"/>
+      </w:pPr>
+    </w:p>
+    <w:p>
+      <w:pPr>
+        <w:pStyle w:val="NormalWeb"/>
+        <w:spacing w:after="0" w:line="240" w:lineRule="auto"/>
+      </w:pPr>
+      <w:proofErr w:type="spellStart"/>
+      <w:r>
+        <w:t>rm</w:t>
+      </w:r>
+      <w:proofErr w:type="spellEnd"/>
+      <w:r>
+        <w:t>:</w:t>
+      </w:r>
+    </w:p>
+    <w:p>
+      <w:pPr>
+        <w:pStyle w:val="NormalWeb"/>
+        <w:spacing w:after="0" w:line="240" w:lineRule="auto"/>
+      </w:pPr>
+      <w:r>
+        <w:t>t</w:t>
+      </w:r>
+      <w:r>
+        <w:rPr>
+          <w:noProof/>
+        </w:rPr>
+        <mc:AlternateContent>
+          <mc:Choice Requires="wps">
+            <w:drawing>
+              <wp:anchor distT="0" distB="0" distL="0" distR="0" simplePos="0" relativeHeight="251658240" behindDoc="0" locked="0" layoutInCell="1" allowOverlap="0">
+                <wp:simplePos x="0" y="0"/>
+                <wp:positionH relativeFrom="column">
+                  <wp:align>left</wp:align>
+                </wp:positionH>
+                <wp:positionV relativeFrom="line">
+                  <wp:posOffset>0</wp:posOffset>
+                </wp:positionV>
+                <wp:extent cx="5934075" cy="1133475"/>
+                <wp:effectExtent l="0" t="0" r="0" b="0"/>
+                <wp:wrapSquare wrapText="bothSides"/>
+                <wp:docPr id="8" name="Rectángulo 8" descr="\\tmp\lu130028rhcf.tmp\lu130028rhdp_tmp_5339892d272eaf2f.png"/>
+                <wp:cNvGraphicFramePr>
+                  <a:graphicFrameLocks xmlns:a="http://schemas.openxmlformats.org/drawingml/2006/main" noChangeAspect="1"/>
+                </wp:cNvGraphicFramePr>
+                <a:graphic xmlns:a="http://schemas.openxmlformats.org/drawingml/2006/main">
+                  <a:graphicData uri="http://schemas.microsoft.com/office/word/2010/wordprocessingShape">
+                    <wps:wsp>
+                      <wps:cNvSpPr>
+                        <a:spLocks noChangeAspect="1" noChangeArrowheads="1"/>
+                      </wps:cNvSpPr>
+                      <wps:spPr bwMode="auto">
+                        <a:xfrm>
+                          <a:off x="0" y="0"/>
+                          <a:ext cx="5934075" cy="1133475"/>
+                        </a:xfrm>
+                        <a:prstGeom prst="rect">
+                          <a:avLst/>
+                        </a:prstGeom>
+                        <a:noFill/>
+                        <a:ln>
+                          <a:noFill/>
+                        </a:ln>
+                        <a:extLst>
+                          <a:ext uri="{909E8E84-426E-40DD-AFC4-6F175D3DCCD1}">
+                            <a14:hiddenFill xmlns:a14="http://schemas.microsoft.com/office/drawing/2010/main">
+                              <a:solidFill>
+                                <a:srgbClr val="FFFFFF"/>
+                              </a:solidFill>
+                            </a14:hiddenFill>
+                          </a:ext>
+                          <a:ext uri="{91240B29-F687-4F45-9708-019B960494DF}">
+                            <a14:hiddenLine xmlns:a14="http://schemas.microsoft.com/office/drawing/2010/main" w="9525">
+                              <a:solidFill>
+                                <a:srgbClr val="000000"/>
+                              </a:solidFill>
+                              <a:miter lim="800000"/>
+                              <a:headEnd/>
+                              <a:tailEnd/>
+                            </a14:hiddenLine>
+                          </a:ext>
+                        </a:extLst>
+                      </wps:spPr>
+                      <wps:bodyPr rot="0" vert="horz" wrap="square" lIns="91440" tIns="45720" rIns="91440" bIns="45720" anchor="t" anchorCtr="0" upright="1">
+                        <a:noAutofit/>
+                      </wps:bodyPr>
+                    </wps:wsp>
+                  </a:graphicData>
+                </a:graphic>
+                <wp14:sizeRelH relativeFrom="page">
+                  <wp14:pctWidth>0</wp14:pctWidth>
+                </wp14:sizeRelH>
+                <wp14:sizeRelV relativeFrom="page">
+                  <wp14:pctHeight>0</wp14:pctHeight>
+                </wp14:sizeRelV>
+              </wp:anchor>
+            </w:drawing>
+          </mc:Choice>
+          <mc:Fallback>
+            <w:pict>
+              <v:rect w14:anchorId="4DCE14C5" id="Rectángulo 8" o:spid="_x0000_s1026" style="position:absolute;margin-left:0;margin-top:0;width:467.25pt;height:89.25pt;z-index:251658240;visibility:visible;mso-wrap-style:square;mso-width-percent:0;mso-height-percent:0;mso-wrap-distance-left:0;mso-wrap-distance-top:0;mso-wrap-distance-right:0;mso-wrap-distance-bottom:0;mso-position-horizontal:left;mso-position-horizontal-relative:text;mso-position-vertical:absolute;mso-position-vertical-relative:line;mso-width-percent:0;mso-height-percent:0;mso-width-relative:page;mso-height-relative:page;v-text-anchor:top" o:gfxdata="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" o:allowoverlap="f" filled="f" stroked="f">
+                <o:lock v:ext="edit" aspectratio="t"/>
+                <w10:wrap type="square" anchory="line"/>
+              </v:rect>
+            </w:pict>
+          </mc:Fallback>
+        </mc:AlternateContent>
+      </w:r>
+      <w:r>
+        <w:t xml:space="preserve"> </w:t>
+      </w:r>
+      <w:proofErr w:type="spellStart"/>
+      <w:r>
+        <w:t>ouch</w:t>
+      </w:r>
+      <w:proofErr w:type="spellEnd"/>
+      <w:r>
+        <w:t>:</w:t>
+      </w:r>
+    </w:p>
+    <w:p>
+      <w:pPr>
+        <w:pStyle w:val="NormalWeb"/>
+        <w:spacing w:after="0" w:line="240" w:lineRule="auto"/>
+      </w:pPr>
+      <w:r>
+        <w:t>crear un archivo</w:t>
+      </w:r>
+    </w:p>
+    <w:p>
+      <w:pPr>
+        <w:pStyle w:val="NormalWeb"/>
+        <w:spacing w:after="0" w:line="240" w:lineRule="auto"/>
+      </w:pPr>
+    </w:p>
+    <w:p>
+      <w:pPr>
+        <w:pStyle w:val="NormalWeb"/>
+        <w:spacing w:after="0" w:line="240" w:lineRule="auto"/>
+      </w:pPr>
+      <w:proofErr w:type="spellStart"/>
+      <w:r>
+        <w:t>locate</w:t>
+      </w:r>
+      <w:proofErr w:type="spellEnd"/>
+      <w:r>
+        <w:t>:</w:t>
+      </w:r>
+    </w:p>
+    <w:p>
+      <w:pPr>
+        <w:pStyle w:val="NormalWeb"/>
+        <w:spacing w:after="0" w:line="240" w:lineRule="auto"/>
+      </w:pPr>
+      <w:r>
+        <w:t>localizar un archivo, -i para que no distinga entre mayúsculas y min</w:t>
+      </w:r>
+    </w:p>
+    <w:p>
+      <w:pPr>
+        <w:pStyle w:val="NormalWeb"/>
+        <w:spacing w:after="0" w:line="240" w:lineRule="auto"/>
+      </w:pPr>
+      <w:r>
+        <w:t xml:space="preserve">y para buscar un archivo que tenga </w:t>
+      </w:r>
+      <w:proofErr w:type="spellStart"/>
+      <w:r>
+        <w:t>mas</w:t>
+      </w:r>
+      <w:proofErr w:type="spellEnd"/>
+      <w:r>
+        <w:t xml:space="preserve"> de una palabra usamos * entre ellos</w:t>
+      </w:r>
+    </w:p>
+    <w:p>
+      <w:pPr>
+        <w:pStyle w:val="NormalWeb"/>
+        <w:spacing w:after="0" w:line="240" w:lineRule="auto"/>
+      </w:pPr>
+      <w:proofErr w:type="spellStart"/>
+      <w:r>
+        <w:t>find</w:t>
+      </w:r>
+      <w:proofErr w:type="spellEnd"/>
+      <w:r>
+        <w:t>:</w:t>
+      </w:r>
+    </w:p>
+    <w:p>
+      <w:pPr>
+        <w:pStyle w:val="NormalWeb"/>
+        <w:spacing w:after="0" w:line="240" w:lineRule="auto"/>
+      </w:pPr>
+      <w:r>
+        <w:t xml:space="preserve">similar a </w:t>
+      </w:r>
+      <w:proofErr w:type="spellStart"/>
+      <w:proofErr w:type="gramStart"/>
+      <w:r>
+        <w:rPr>
+          <w:b/>
+          <w:bCs/>
+        </w:rPr>
+        <w:t>locate</w:t>
+      </w:r>
+      <w:proofErr w:type="spellEnd"/>
+      <w:r>
+        <w:t xml:space="preserve"> ,</w:t>
+      </w:r>
+      <w:proofErr w:type="gramEnd"/>
+      <w:r>
+        <w:t xml:space="preserve"> </w:t>
+      </w:r>
+      <w:proofErr w:type="spellStart"/>
+      <w:r>
+        <w:rPr>
+          <w:b/>
+          <w:bCs/>
+        </w:rPr>
+        <w:t>find</w:t>
+      </w:r>
+      <w:proofErr w:type="spellEnd"/>
+      <w:r>
+        <w:t xml:space="preserve"> se usa </w:t>
+      </w:r>
+      <w:proofErr w:type="spellStart"/>
+      <w:r>
+        <w:t>tambien</w:t>
+      </w:r>
+      <w:proofErr w:type="spellEnd"/>
+      <w:r>
+        <w:t xml:space="preserve"> para buscar archivos y directorios</w:t>
+      </w:r>
+    </w:p>
+    <w:p>
+      <w:pPr>
+        <w:pStyle w:val="NormalWeb"/>
+        <w:spacing w:after="0" w:line="240" w:lineRule="auto"/>
+      </w:pPr>
+      <w:r>
+        <w:t xml:space="preserve">la diferencia es que usas </w:t>
+      </w:r>
+      <w:proofErr w:type="spellStart"/>
+      <w:r>
+        <w:rPr>
+          <w:b/>
+          <w:bCs/>
+        </w:rPr>
+        <w:t>find</w:t>
+      </w:r>
+      <w:proofErr w:type="spellEnd"/>
+      <w:r>
+        <w:t xml:space="preserve"> para ubicar archivos dentro de un directorio dado</w:t>
+      </w:r>
+    </w:p>
+    <w:p>
+      <w:pPr>
+        <w:pStyle w:val="NormalWeb"/>
+        <w:spacing w:after="0" w:line="240" w:lineRule="auto"/>
+      </w:pPr>
+    </w:p>
+    <w:p>
+      <w:pPr>
+        <w:pStyle w:val="NormalWeb"/>
+        <w:spacing w:after="0" w:line="240" w:lineRule="auto"/>
+      </w:pPr>
+    </w:p>
+    <w:p>
+      <w:pPr>
+        <w:pStyle w:val="NormalWeb"/>
+        <w:spacing w:after="0" w:line="240" w:lineRule="auto"/>
+      </w:pPr>
+      <w:r>
+        <w:rPr>
+          <w:noProof/>
+        </w:rPr>
+        <mc:AlternateContent>
+          <mc:Choice Requires="wps">
+            <w:drawing>
+              <wp:anchor distT="0" distB="0" distL="0" distR="0" simplePos="0" relativeHeight="251658240" behindDoc="0" locked="0" layoutInCell="1" allowOverlap="0">
+                <wp:simplePos x="0" y="0"/>
+                <wp:positionH relativeFrom="column">
+                  <wp:align>left</wp:align>
+                </wp:positionH>
+                <wp:positionV relativeFrom="line">
+                  <wp:posOffset>0</wp:posOffset>
+                </wp:positionV>
+                <wp:extent cx="5876925" cy="981075"/>
+                <wp:effectExtent l="0" t="0" r="0" b="0"/>
+                <wp:wrapSquare wrapText="bothSides"/>
+                <wp:docPr id="7" name="Rectángulo 7" descr="\\tmp\lu130028rhcf.tmp\lu130028rhdp_tmp_7777ee968d5733b.png"/>
+                <wp:cNvGraphicFramePr>
+                  <a:graphicFrameLocks xmlns:a="http://schemas.openxmlformats.org/drawingml/2006/main" noChangeAspect="1"/>
+                </wp:cNvGraphicFramePr>
+                <a:graphic xmlns:a="http://schemas.openxmlformats.org/drawingml/2006/main">
+                  <a:graphicData uri="http://schemas.microsoft.com/office/word/2010/wordprocessingShape">
+                    <wps:wsp>
+                      <wps:cNvSpPr>
+                        <a:spLocks noChangeAspect="1" noChangeArrowheads="1"/>
+                      </wps:cNvSpPr>
+                      <wps:spPr bwMode="auto">
+                        <a:xfrm>
+                          <a:off x="0" y="0"/>
+                          <a:ext cx="5876925" cy="981075"/>
+                        </a:xfrm>
+                        <a:prstGeom prst="rect">
+                          <a:avLst/>
+                        </a:prstGeom>
+                        <a:noFill/>
+                        <a:ln>
+                          <a:noFill/>
+                        </a:ln>
+                        <a:extLst>
+                          <a:ext uri="{909E8E84-426E-40DD-AFC4-6F175D3DCCD1}">
+                            <a14:hiddenFill xmlns:a14="http://schemas.microsoft.com/office/drawing/2010/main">
+                              <a:solidFill>
+                                <a:srgbClr val="FFFFFF"/>
+                              </a:solidFill>
+                            </a14:hiddenFill>
+                          </a:ext>
+                          <a:ext uri="{91240B29-F687-4F45-9708-019B960494DF}">
+                            <a14:hiddenLine xmlns:a14="http://schemas.microsoft.com/office/drawing/2010/main" w="9525">
+                              <a:solidFill>
+                                <a:srgbClr val="000000"/>
+                              </a:solidFill>
+                              <a:miter lim="800000"/>
+                              <a:headEnd/>
+                              <a:tailEnd/>
+                            </a14:hiddenLine>
+                          </a:ext>
+                        </a:extLst>
+                      </wps:spPr>
+                      <wps:bodyPr rot="0" vert="horz" wrap="square" lIns="91440" tIns="45720" rIns="91440" bIns="45720" anchor="t" anchorCtr="0" upright="1">
+                        <a:noAutofit/>
+                      </wps:bodyPr>
+                    </wps:wsp>
+                  </a:graphicData>
+                </a:graphic>
+                <wp14:sizeRelH relativeFrom="page">
+                  <wp14:pctWidth>0</wp14:pctWidth>
+                </wp14:sizeRelH>
+                <wp14:sizeRelV relativeFrom="page">
+                  <wp14:pctHeight>0</wp14:pctHeight>
+                </wp14:sizeRelV>
+              </wp:anchor>
+            </w:drawing>
+          </mc:Choice>
+          <mc:Fallback>
+            <w:pict>
+              <v:rect w14:anchorId="0A4EAFED" id="Rectángulo 7" o:spid="_x0000_s1026" style="position:absolute;margin-left:0;margin-top:0;width:462.75pt;height:77.25pt;z-index:251658240;visibility:visible;mso-wrap-style:square;mso-width-percent:0;mso-height-percent:0;mso-wrap-distance-left:0;mso-wrap-distance-top:0;mso-wrap-distance-right:0;mso-wrap-distance-bottom:0;mso-position-horizontal:left;mso-position-horizontal-relative:text;mso-position-vertical:absolute;mso-position-vertical-relative:line;mso-width-percent:0;mso-height-percent:0;mso-width-relative:page;mso-height-relative:page;v-text-anchor:top" o:gfxdata="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" o:allowoverlap="f" filled="f" stroked="f">
+                <o:lock v:ext="edit" aspectratio="t"/>
+                <w10:wrap type="square" anchory="line"/>
+              </v:rect>
+            </w:pict>
+          </mc:Fallback>
+        </mc:AlternateContent>
+      </w:r>
+    </w:p>
+    <w:p>
+      <w:pPr>
+        <w:pStyle w:val="NormalWeb"/>
+        <w:spacing w:after="0" w:line="240" w:lineRule="auto"/>
+      </w:pPr>
+      <w:r>
+        <w:t>grep:</w:t>
+      </w:r>
+    </w:p>
+    <w:p>
+      <w:pPr>
+        <w:pStyle w:val="NormalWeb"/>
+        <w:spacing w:after="0" w:line="240" w:lineRule="auto"/>
+      </w:pPr>
+      <w:r>
+        <w:t xml:space="preserve">buscar a </w:t>
+      </w:r>
+      <w:proofErr w:type="spellStart"/>
+      <w:r>
+        <w:t>traves</w:t>
+      </w:r>
+      <w:proofErr w:type="spellEnd"/>
+      <w:r>
+        <w:t xml:space="preserve"> de todo el </w:t>
+      </w:r>
+      <w:proofErr w:type="spellStart"/>
+      <w:r>
+        <w:t>textoen</w:t>
+      </w:r>
+      <w:proofErr w:type="spellEnd"/>
+      <w:r>
+        <w:t xml:space="preserve"> un archivo</w:t>
+      </w:r>
+    </w:p>
+    <w:p>
+      <w:pPr>
+        <w:pStyle w:val="NormalWeb"/>
+        <w:spacing w:after="0" w:line="240" w:lineRule="auto"/>
+      </w:pPr>
+      <w:r>
+        <w:t xml:space="preserve">ejemplo </w:t>
+      </w:r>
+      <w:proofErr w:type="spellStart"/>
+      <w:r>
+        <w:t>grrep</w:t>
+      </w:r>
+      <w:proofErr w:type="spellEnd"/>
+      <w:r>
+        <w:t xml:space="preserve"> azul notepad.txt</w:t>
+      </w:r>
+    </w:p>
+    <w:p>
+      <w:pPr>
+        <w:pStyle w:val="NormalWeb"/>
+        <w:spacing w:after="0" w:line="240" w:lineRule="auto"/>
+      </w:pPr>
+    </w:p>
+    <w:p>
+      <w:pPr>
+        <w:pStyle w:val="NormalWeb"/>
+        <w:spacing w:after="0" w:line="240" w:lineRule="auto"/>
+      </w:pPr>
+      <w:proofErr w:type="spellStart"/>
+      <w:r>
+        <w:t>df</w:t>
+      </w:r>
+      <w:proofErr w:type="spellEnd"/>
+      <w:r>
+        <w:t>:</w:t>
+      </w:r>
+    </w:p>
+    <w:p>
+      <w:pPr>
+        <w:pStyle w:val="NormalWeb"/>
+        <w:spacing w:after="0" w:line="240" w:lineRule="auto"/>
+      </w:pPr>
+      <w:r>
+        <w:t xml:space="preserve">Disk </w:t>
+      </w:r>
+      <w:proofErr w:type="spellStart"/>
+      <w:r>
+        <w:t>Filesystem</w:t>
+      </w:r>
+      <w:proofErr w:type="spellEnd"/>
+      <w:r>
+        <w:t>, para chequear es espacio en el disco (almacenamiento disponible y utilizado)</w:t>
+      </w:r>
+    </w:p>
+    <w:p>
+      <w:pPr>
+        <w:pStyle w:val="NormalWeb"/>
+        <w:spacing w:after="0" w:line="240" w:lineRule="auto"/>
+      </w:pPr>
+    </w:p>
+    <w:p>
+      <w:pPr>
+        <w:pStyle w:val="NormalWeb"/>
+        <w:spacing w:after="0" w:line="240" w:lineRule="auto"/>
+      </w:pPr>
+      <w:r>
+        <w:t>du:</w:t>
+      </w:r>
+    </w:p>
+    <w:p>
+      <w:pPr>
+        <w:pStyle w:val="NormalWeb"/>
+        <w:spacing w:after="0" w:line="240" w:lineRule="auto"/>
+      </w:pPr>
+      <w:r>
+        <w:t xml:space="preserve">(Uso del disco) verificar cuando ocupar un archivo o un directorio </w:t>
+      </w:r>
+    </w:p>
+    <w:p>
+      <w:pPr>
+        <w:pStyle w:val="NormalWeb"/>
+        <w:spacing w:after="0" w:line="240" w:lineRule="auto"/>
+      </w:pPr>
+    </w:p>
+    <w:p>
+      <w:pPr>
+        <w:pStyle w:val="NormalWeb"/>
+        <w:spacing w:after="0" w:line="240" w:lineRule="auto"/>
+      </w:pPr>
+      <w:r>
+        <w:t>head:</w:t>
+      </w:r>
+    </w:p>
+    <w:p>
+      <w:pPr>
+        <w:pStyle w:val="NormalWeb"/>
+        <w:spacing w:after="0" w:line="240" w:lineRule="auto"/>
+      </w:pPr>
+      <w:r>
+        <w:t xml:space="preserve">mostrar para ver las 10 primeras </w:t>
+      </w:r>
+      <w:proofErr w:type="spellStart"/>
+      <w:r>
+        <w:t>lineas</w:t>
+      </w:r>
+      <w:proofErr w:type="spellEnd"/>
+      <w:r>
+        <w:t xml:space="preserve"> </w:t>
+      </w:r>
+    </w:p>
+    <w:p>
+      <w:pPr>
+        <w:pStyle w:val="NormalWeb"/>
+        <w:spacing w:after="0" w:line="240" w:lineRule="auto"/>
+      </w:pPr>
+      <w:r>
+        <w:t xml:space="preserve">para cambiar de 10 a 5: </w:t>
+      </w:r>
+      <w:r>
+        <w:rPr>
+          <w:b/>
+          <w:bCs/>
+          <w:color w:val="2A6099"/>
+        </w:rPr>
+        <w:t>head</w:t>
+      </w:r>
+      <w:r>
+        <w:rPr>
+          <w:color w:val="2A6099"/>
+        </w:rPr>
+        <w:t xml:space="preserve"> -n 5 </w:t>
+      </w:r>
+      <w:proofErr w:type="spellStart"/>
+      <w:r>
+        <w:rPr>
+          <w:color w:val="2A6099"/>
+        </w:rPr>
+        <w:t>nombredearchivo.ext</w:t>
+      </w:r>
+      <w:proofErr w:type="spellEnd"/>
+      <w:r>
+        <w:rPr>
+          <w:color w:val="2A6099"/>
+        </w:rPr>
+        <w:t xml:space="preserve"> </w:t>
+      </w:r>
+    </w:p>
+    <w:p>
+      <w:pPr>
+        <w:pStyle w:val="NormalWeb"/>
+        <w:spacing w:after="0" w:line="240" w:lineRule="auto"/>
+      </w:pPr>
+    </w:p>
+    <w:p>
+      <w:pPr>
+        <w:pStyle w:val="NormalWeb"/>
+        <w:spacing w:after="0" w:line="240" w:lineRule="auto"/>
+      </w:pPr>
+    </w:p>
+    <w:p>
+      <w:pPr>
+        <w:pStyle w:val="NormalWeb"/>
+        <w:spacing w:after="0" w:line="240" w:lineRule="auto"/>
+      </w:pPr>
+      <w:proofErr w:type="spellStart"/>
+      <w:r>
+        <w:t>tail</w:t>
+      </w:r>
+      <w:proofErr w:type="spellEnd"/>
+      <w:r>
+        <w:t>:</w:t>
+      </w:r>
+    </w:p>
+    <w:p>
+      <w:pPr>
+        <w:pStyle w:val="NormalWeb"/>
+        <w:spacing w:after="0" w:line="240" w:lineRule="auto"/>
+      </w:pPr>
+      <w:r>
+        <w:t xml:space="preserve">similar a </w:t>
+      </w:r>
+      <w:r>
+        <w:rPr>
+          <w:b/>
+          <w:bCs/>
+        </w:rPr>
+        <w:t>head</w:t>
+      </w:r>
+      <w:r>
+        <w:t xml:space="preserve"> peo mostrara las 10 últimas líneas </w:t>
+      </w:r>
+    </w:p>
+    <w:p>
+      <w:pPr>
+        <w:pStyle w:val="NormalWeb"/>
+        <w:spacing w:after="0" w:line="240" w:lineRule="auto"/>
+      </w:pPr>
+    </w:p>
+    <w:p>
+      <w:pPr>
+        <w:pStyle w:val="NormalWeb"/>
+        <w:spacing w:after="0" w:line="240" w:lineRule="auto"/>
+      </w:pPr>
+      <w:proofErr w:type="spellStart"/>
+      <w:r>
+        <w:t>diff</w:t>
+      </w:r>
+      <w:proofErr w:type="spellEnd"/>
+      <w:r>
+        <w:t>:</w:t>
+      </w:r>
+    </w:p>
+    <w:p>
+      <w:pPr>
+        <w:pStyle w:val="NormalWeb"/>
+        <w:spacing w:after="0" w:line="240" w:lineRule="auto"/>
+      </w:pPr>
+      <w:proofErr w:type="spellStart"/>
+      <w:r>
+        <w:rPr>
+          <w:color w:val="2A6099"/>
+        </w:rPr>
+        <w:lastRenderedPageBreak/>
+        <w:t>dif</w:t>
+      </w:r>
+      <w:proofErr w:type="spellEnd"/>
+      <w:r>
+        <w:rPr>
+          <w:color w:val="2A6099"/>
+        </w:rPr>
+        <w:t xml:space="preserve"> archivo1.txt archivo2.txt</w:t>
+      </w:r>
+    </w:p>
+    <w:p>
+      <w:pPr>
+        <w:pStyle w:val="NormalWeb"/>
+        <w:spacing w:after="0" w:line="240" w:lineRule="auto"/>
+      </w:pPr>
+    </w:p>
+    <w:p>
+      <w:pPr>
+        <w:pStyle w:val="NormalWeb"/>
+        <w:spacing w:after="0" w:line="240" w:lineRule="auto"/>
+      </w:pPr>
+      <w:r>
+        <w:rPr>
+          <w:noProof/>
+        </w:rPr>
+        <mc:AlternateContent>
+          <mc:Choice Requires="wps">
+            <w:drawing>
+              <wp:anchor distT="0" distB="0" distL="0" distR="0" simplePos="0" relativeHeight="251658240" behindDoc="0" locked="0" layoutInCell="1" allowOverlap="0">
+                <wp:simplePos x="0" y="0"/>
+                <wp:positionH relativeFrom="column">
+                  <wp:align>left</wp:align>
+                </wp:positionH>
+                <wp:positionV relativeFrom="line">
+                  <wp:posOffset>0</wp:posOffset>
+                </wp:positionV>
+                <wp:extent cx="5743575" cy="876300"/>
+                <wp:effectExtent l="0" t="0" r="0" b="0"/>
+                <wp:wrapSquare wrapText="bothSides"/>
+                <wp:docPr id="6" name="Rectángulo 6" descr="\\tmp\lu130028rhcf.tmp\lu130028rhdp_tmp_262cbdcd22695cc8.png"/>
+                <wp:cNvGraphicFramePr>
+                  <a:graphicFrameLocks xmlns:a="http://schemas.openxmlformats.org/drawingml/2006/main" noChangeAspect="1"/>
+                </wp:cNvGraphicFramePr>
+                <a:graphic xmlns:a="http://schemas.openxmlformats.org/drawingml/2006/main">
+                  <a:graphicData uri="http://schemas.microsoft.com/office/word/2010/wordprocessingShape">
+                    <wps:wsp>
+                      <wps:cNvSpPr>
+                        <a:spLocks noChangeAspect="1" noChangeArrowheads="1"/>
+                      </wps:cNvSpPr>
+                      <wps:spPr bwMode="auto">
+                        <a:xfrm>
+                          <a:off x="0" y="0"/>
+                          <a:ext cx="5743575" cy="876300"/>
+                        </a:xfrm>
+                        <a:prstGeom prst="rect">
+                          <a:avLst/>
+                        </a:prstGeom>
+                        <a:noFill/>
+                        <a:ln>
+                          <a:noFill/>
+                        </a:ln>
+                        <a:extLst>
+                          <a:ext uri="{909E8E84-426E-40DD-AFC4-6F175D3DCCD1}">
+                            <a14:hiddenFill xmlns:a14="http://schemas.microsoft.com/office/drawing/2010/main">
+                              <a:solidFill>
+                                <a:srgbClr val="FFFFFF"/>
+                              </a:solidFill>
+                            </a14:hiddenFill>
+                          </a:ext>
+                          <a:ext uri="{91240B29-F687-4F45-9708-019B960494DF}">
+                            <a14:hiddenLine xmlns:a14="http://schemas.microsoft.com/office/drawing/2010/main" w="9525">
+                              <a:solidFill>
+                                <a:srgbClr val="000000"/>
+                              </a:solidFill>
+                              <a:miter lim="800000"/>
+                              <a:headEnd/>
+                              <a:tailEnd/>
+                            </a14:hiddenLine>
+                          </a:ext>
+                        </a:extLst>
+                      </wps:spPr>
+                      <wps:bodyPr rot="0" vert="horz" wrap="square" lIns="91440" tIns="45720" rIns="91440" bIns="45720" anchor="t" anchorCtr="0" upright="1">
+                        <a:noAutofit/>
+                      </wps:bodyPr>
+                    </wps:wsp>
+                  </a:graphicData>
+                </a:graphic>
+                <wp14:sizeRelH relativeFrom="page">
+                  <wp14:pctWidth>0</wp14:pctWidth>
+                </wp14:sizeRelH>
+                <wp14:sizeRelV relativeFrom="page">
+                  <wp14:pctHeight>0</wp14:pctHeight>
+                </wp14:sizeRelV>
+              </wp:anchor>
+            </w:drawing>
+          </mc:Choice>
+          <mc:Fallback>
+            <w:pict>
+              <v:rect w14:anchorId="295D1AC0" id="Rectángulo 6" o:spid="_x0000_s1026" style="position:absolute;margin-left:0;margin-top:0;width:452.25pt;height:69pt;z-index:251658240;visibility:visible;mso-wrap-style:square;mso-width-percent:0;mso-height-percent:0;mso-wrap-distance-left:0;mso-wrap-distance-top:0;mso-wrap-distance-right:0;mso-wrap-distance-bottom:0;mso-position-horizontal:left;mso-position-horizontal-relative:text;mso-position-vertical:absolute;mso-position-vertical-relative:line;mso-width-percent:0;mso-height-percent:0;mso-width-relative:page;mso-height-relative:page;v-text-anchor:top" o:gfxdata="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" o:allowoverlap="f" filled="f" stroked="f">
+                <o:lock v:ext="edit" aspectratio="t"/>
+                <w10:wrap type="square" anchory="line"/>
+              </v:rect>
+            </w:pict>
+          </mc:Fallback>
+        </mc:AlternateContent>
+      </w:r>
+    </w:p>
+    <w:p>
+      <w:pPr>
+        <w:pStyle w:val="NormalWeb"/>
+        <w:spacing w:after="0" w:line="240" w:lineRule="auto"/>
+      </w:pPr>
+      <w:proofErr w:type="spellStart"/>
+      <w:r>
+        <w:t>tar</w:t>
+      </w:r>
+      <w:proofErr w:type="spellEnd"/>
+      <w:r>
+        <w:t>:</w:t>
+      </w:r>
+    </w:p>
+    <w:p>
+      <w:pPr>
+        <w:pStyle w:val="NormalWeb"/>
+        <w:spacing w:after="0" w:line="240" w:lineRule="auto"/>
+      </w:pPr>
+      <w:r>
+        <w:rPr>
+          <w:noProof/>
+        </w:rPr>
+        <mc:AlternateContent>
+          <mc:Choice Requires="wps">
+            <w:drawing>
+              <wp:anchor distT="0" distB="0" distL="0" distR="0" simplePos="0" relativeHeight="251658240" behindDoc="0" locked="0" layoutInCell="1" allowOverlap="0">
+                <wp:simplePos x="0" y="0"/>
+                <wp:positionH relativeFrom="column">
+                  <wp:align>left</wp:align>
+                </wp:positionH>
+                <wp:positionV relativeFrom="line">
+                  <wp:posOffset>0</wp:posOffset>
+                </wp:positionV>
+                <wp:extent cx="5972175" cy="1371600"/>
+                <wp:effectExtent l="0" t="0" r="0" b="0"/>
+                <wp:wrapSquare wrapText="bothSides"/>
+                <wp:docPr id="5" name="Rectángulo 5" descr="\\tmp\lu130028rhcf.tmp\lu130028rhdp_tmp_487468369598be67.png"/>
+                <wp:cNvGraphicFramePr>
+                  <a:graphicFrameLocks xmlns:a="http://schemas.openxmlformats.org/drawingml/2006/main" noChangeAspect="1"/>
+                </wp:cNvGraphicFramePr>
+                <a:graphic xmlns:a="http://schemas.openxmlformats.org/drawingml/2006/main">
+                  <a:graphicData uri="http://schemas.microsoft.com/office/word/2010/wordprocessingShape">
+                    <wps:wsp>
+                      <wps:cNvSpPr>
+                        <a:spLocks noChangeAspect="1" noChangeArrowheads="1"/>
+                      </wps:cNvSpPr>
+                      <wps:spPr bwMode="auto">
+                        <a:xfrm>
+                          <a:off x="0" y="0"/>
+                          <a:ext cx="5972175" cy="1371600"/>
+                        </a:xfrm>
+                        <a:prstGeom prst="rect">
+                          <a:avLst/>
+                        </a:prstGeom>
+                        <a:noFill/>
+                        <a:ln>
+                          <a:noFill/>
+                        </a:ln>
+                        <a:extLst>
+                          <a:ext uri="{909E8E84-426E-40DD-AFC4-6F175D3DCCD1}">
+                            <a14:hiddenFill xmlns:a14="http://schemas.microsoft.com/office/drawing/2010/main">
+                              <a:solidFill>
+                                <a:srgbClr val="FFFFFF"/>
+                              </a:solidFill>
+                            </a14:hiddenFill>
+                          </a:ext>
+                          <a:ext uri="{91240B29-F687-4F45-9708-019B960494DF}">
+                            <a14:hiddenLine xmlns:a14="http://schemas.microsoft.com/office/drawing/2010/main" w="9525">
+                              <a:solidFill>
+                                <a:srgbClr val="000000"/>
+                              </a:solidFill>
+                              <a:miter lim="800000"/>
+                              <a:headEnd/>
+                              <a:tailEnd/>
+                            </a14:hiddenLine>
+                          </a:ext>
+                        </a:extLst>
+                      </wps:spPr>
+                      <wps:bodyPr rot="0" vert="horz" wrap="square" lIns="91440" tIns="45720" rIns="91440" bIns="45720" anchor="t" anchorCtr="0" upright="1">
+                        <a:noAutofit/>
+                      </wps:bodyPr>
+                    </wps:wsp>
+                  </a:graphicData>
+                </a:graphic>
+                <wp14:sizeRelH relativeFrom="page">
+                  <wp14:pctWidth>0</wp14:pctWidth>
+                </wp14:sizeRelH>
+                <wp14:sizeRelV relativeFrom="page">
+                  <wp14:pctHeight>0</wp14:pctHeight>
+                </wp14:sizeRelV>
+              </wp:anchor>
+            </w:drawing>
+          </mc:Choice>
+          <mc:Fallback>
+            <w:pict>
+              <v:rect w14:anchorId="0E49978D" id="Rectángulo 5" o:spid="_x0000_s1026" style="position:absolute;margin-left:0;margin-top:0;width:470.25pt;height:108pt;z-index:251658240;visibility:visible;mso-wrap-style:square;mso-width-percent:0;mso-height-percent:0;mso-wrap-distance-left:0;mso-wrap-distance-top:0;mso-wrap-distance-right:0;mso-wrap-distance-bottom:0;mso-position-horizontal:left;mso-position-horizontal-relative:text;mso-position-vertical:absolute;mso-position-vertical-relative:line;mso-width-percent:0;mso-height-percent:0;mso-width-relative:page;mso-height-relative:page;v-text-anchor:top" o:gfxdata="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" o:allowoverlap="f" filled="f" stroked="f">
+                <o:lock v:ext="edit" aspectratio="t"/>
+                <w10:wrap type="square" anchory="line"/>
+              </v:rect>
+            </w:pict>
+          </mc:Fallback>
+        </mc:AlternateContent>
+      </w:r>
+    </w:p>
+    <w:p>
+      <w:pPr>
+        <w:pStyle w:val="NormalWeb"/>
+        <w:spacing w:after="0" w:line="240" w:lineRule="auto"/>
+      </w:pPr>
+      <w:proofErr w:type="spellStart"/>
+      <w:r>
+        <w:t>chmod</w:t>
+      </w:r>
+      <w:proofErr w:type="spellEnd"/>
+      <w:r>
+        <w:t>:</w:t>
+      </w:r>
+    </w:p>
+    <w:p>
+      <w:pPr>
+        <w:pStyle w:val="NormalWeb"/>
+        <w:spacing w:after="0" w:line="240" w:lineRule="auto"/>
+      </w:pPr>
+      <w:r>
+        <w:t>---</w:t>
+      </w:r>
+    </w:p>
+    <w:p>
+      <w:pPr>
+        <w:pStyle w:val="NormalWeb"/>
+        <w:spacing w:after="0" w:line="240" w:lineRule="auto"/>
+      </w:pPr>
+    </w:p>
+    <w:p>
+      <w:pPr>
+        <w:pStyle w:val="NormalWeb"/>
+        <w:spacing w:after="0" w:line="240" w:lineRule="auto"/>
+      </w:pPr>
+      <w:proofErr w:type="spellStart"/>
+      <w:r>
+        <w:t>chown</w:t>
+      </w:r>
+      <w:proofErr w:type="spellEnd"/>
+      <w:r>
+        <w:t>:</w:t>
+      </w:r>
+    </w:p>
+    <w:p>
+      <w:pPr>
+        <w:pStyle w:val="NormalWeb"/>
+        <w:spacing w:after="0" w:line="240" w:lineRule="auto"/>
+      </w:pPr>
+      <w:r>
+        <w:rPr>
+          <w:noProof/>
+        </w:rPr>
+        <mc:AlternateContent>
+          <mc:Choice Requires="wps">
+            <w:drawing>
+              <wp:anchor distT="0" distB="0" distL="0" distR="0" simplePos="0" relativeHeight="251658240" behindDoc="0" locked="0" layoutInCell="1" allowOverlap="0">
+                <wp:simplePos x="0" y="0"/>
+                <wp:positionH relativeFrom="column">
+                  <wp:align>left</wp:align>
+                </wp:positionH>
+                <wp:positionV relativeFrom="line">
+                  <wp:posOffset>0</wp:posOffset>
+                </wp:positionV>
+                <wp:extent cx="5943600" cy="933450"/>
+                <wp:effectExtent l="0" t="0" r="0" b="0"/>
+                <wp:wrapSquare wrapText="bothSides"/>
+                <wp:docPr id="4" name="Rectángulo 4" descr="\\tmp\lu130028rhcf.tmp\lu130028rhdp_tmp_f710becdc330935a.png"/>
+                <wp:cNvGraphicFramePr>
+                  <a:graphicFrameLocks xmlns:a="http://schemas.openxmlformats.org/drawingml/2006/main" noChangeAspect="1"/>
+                </wp:cNvGraphicFramePr>
+                <a:graphic xmlns:a="http://schemas.openxmlformats.org/drawingml/2006/main">
+                  <a:graphicData uri="http://schemas.microsoft.com/office/word/2010/wordprocessingShape">
+                    <wps:wsp>
+                      <wps:cNvSpPr>
+                        <a:spLocks noChangeAspect="1" noChangeArrowheads="1"/>
+                      </wps:cNvSpPr>
+                      <wps:spPr bwMode="auto">
+                        <a:xfrm>
+                          <a:off x="0" y="0"/>
+                          <a:ext cx="5943600" cy="933450"/>
+                        </a:xfrm>
+                        <a:prstGeom prst="rect">
+                          <a:avLst/>
+                        </a:prstGeom>
+                        <a:noFill/>
+                        <a:ln>
+                          <a:noFill/>
+                        </a:ln>
+                        <a:extLst>
+                          <a:ext uri="{909E8E84-426E-40DD-AFC4-6F175D3DCCD1}">
+                            <a14:hiddenFill xmlns:a14="http://schemas.microsoft.com/office/drawing/2010/main">
+                              <a:solidFill>
+                                <a:srgbClr val="FFFFFF"/>
+                              </a:solidFill>
+                            </a14:hiddenFill>
+                          </a:ext>
+                          <a:ext uri="{91240B29-F687-4F45-9708-019B960494DF}">
+                            <a14:hiddenLine xmlns:a14="http://schemas.microsoft.com/office/drawing/2010/main" w="9525">
+                              <a:solidFill>
+                                <a:srgbClr val="000000"/>
+                              </a:solidFill>
+                              <a:miter lim="800000"/>
+                              <a:headEnd/>
+                              <a:tailEnd/>
+                            </a14:hiddenLine>
+                          </a:ext>
+                        </a:extLst>
+                      </wps:spPr>
+                      <wps:bodyPr rot="0" vert="horz" wrap="square" lIns="91440" tIns="45720" rIns="91440" bIns="45720" anchor="t" anchorCtr="0" upright="1">
+                        <a:noAutofit/>
+                      </wps:bodyPr>
+                    </wps:wsp>
+                  </a:graphicData>
+                </a:graphic>
+                <wp14:sizeRelH relativeFrom="page">
+                  <wp14:pctWidth>0</wp14:pctWidth>
+                </wp14:sizeRelH>
+                <wp14:sizeRelV relativeFrom="page">
+                  <wp14:pctHeight>0</wp14:pctHeight>
+                </wp14:sizeRelV>
+              </wp:anchor>
+            </w:drawing>
+          </mc:Choice>
+          <mc:Fallback>
+            <w:pict>
+              <v:rect w14:anchorId="1440B57D" id="Rectángulo 4" o:spid="_x0000_s1026" style="position:absolute;margin-left:0;margin-top:0;width:468pt;height:73.5pt;z-index:251658240;visibility:visible;mso-wrap-style:square;mso-width-percent:0;mso-height-percent:0;mso-wrap-distance-left:0;mso-wrap-distance-top:0;mso-wrap-distance-right:0;mso-wrap-distance-bottom:0;mso-position-horizontal:left;mso-position-horizontal-relative:text;mso-position-vertical:absolute;mso-position-vertical-relative:line;mso-width-percent:0;mso-height-percent:0;mso-width-relative:page;mso-height-relative:page;v-text-anchor:top" o:gfxdata="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" o:allowoverlap="f" filled="f" stroked="f">
+                <o:lock v:ext="edit" aspectratio="t"/>
+                <w10:wrap type="square" anchory="line"/>
+              </v:rect>
+            </w:pict>
+          </mc:Fallback>
+        </mc:AlternateContent>
+      </w:r>
+    </w:p>
+    <w:p>
+      <w:pPr>
+        <w:pStyle w:val="NormalWeb"/>
+        <w:spacing w:after="0" w:line="240" w:lineRule="auto"/>
+      </w:pPr>
+      <w:proofErr w:type="spellStart"/>
+      <w:r>
+        <w:t>wget</w:t>
+      </w:r>
+      <w:proofErr w:type="spellEnd"/>
+      <w:r>
+        <w:t>:</w:t>
+      </w:r>
+    </w:p>
+    <w:p>
+      <w:pPr>
+        <w:pStyle w:val="NormalWeb"/>
+        <w:spacing w:after="0" w:line="240" w:lineRule="auto"/>
+      </w:pPr>
+      <w:r>
+        <w:t>descargar archivos de internet</w:t>
+      </w:r>
+    </w:p>
+    <w:p>
+      <w:pPr>
+        <w:pStyle w:val="NormalWeb"/>
+        <w:spacing w:after="0" w:line="240" w:lineRule="auto"/>
+      </w:pPr>
+    </w:p>
+    <w:p>
+      <w:pPr>
+        <w:pStyle w:val="NormalWeb"/>
+        <w:spacing w:after="0" w:line="240" w:lineRule="auto"/>
+      </w:pPr>
+      <w:r>
+        <w:t>top:</w:t>
+      </w:r>
+    </w:p>
+    <w:p>
+      <w:pPr>
+        <w:pStyle w:val="NormalWeb"/>
+        <w:spacing w:after="0" w:line="240" w:lineRule="auto"/>
+      </w:pPr>
+      <w:r>
+        <w:t>mostrar una lista de procesos en ejecución y la cantidad de CPU que utiliza cada proceso</w:t>
+      </w:r>
+    </w:p>
+    <w:p>
+      <w:pPr>
+        <w:pStyle w:val="NormalWeb"/>
+        <w:spacing w:after="0" w:line="240" w:lineRule="auto"/>
+      </w:pPr>
+    </w:p>
+    <w:p>
+      <w:pPr>
+        <w:pStyle w:val="NormalWeb"/>
+        <w:spacing w:after="0" w:line="240" w:lineRule="auto"/>
+      </w:pPr>
+      <w:proofErr w:type="spellStart"/>
+      <w:r>
+        <w:lastRenderedPageBreak/>
+        <w:t>histroy</w:t>
+      </w:r>
+      <w:proofErr w:type="spellEnd"/>
+      <w:r>
+        <w:t>:</w:t>
+      </w:r>
+    </w:p>
+    <w:p>
+      <w:pPr>
+        <w:pStyle w:val="NormalWeb"/>
+        <w:spacing w:after="0" w:line="240" w:lineRule="auto"/>
+      </w:pPr>
+      <w:r>
+        <w:rPr>
+          <w:noProof/>
+        </w:rPr>
+        <mc:AlternateContent>
+          <mc:Choice Requires="wps">
+            <w:drawing>
+              <wp:anchor distT="0" distB="0" distL="0" distR="0" simplePos="0" relativeHeight="251658240" behindDoc="0" locked="0" layoutInCell="1" allowOverlap="0">
+                <wp:simplePos x="0" y="0"/>
+                <wp:positionH relativeFrom="column">
+                  <wp:align>left</wp:align>
+                </wp:positionH>
+                <wp:positionV relativeFrom="line">
+                  <wp:posOffset>0</wp:posOffset>
+                </wp:positionV>
+                <wp:extent cx="5972175" cy="1047750"/>
+                <wp:effectExtent l="0" t="0" r="0" b="0"/>
+                <wp:wrapSquare wrapText="bothSides"/>
+                <wp:docPr id="3" name="Rectángulo 3" descr="\\tmp\lu130028rhcf.tmp\lu130028rhdp_tmp_5899160317b2f4de.png"/>
+                <wp:cNvGraphicFramePr>
+                  <a:graphicFrameLocks xmlns:a="http://schemas.openxmlformats.org/drawingml/2006/main" noChangeAspect="1"/>
+                </wp:cNvGraphicFramePr>
+                <a:graphic xmlns:a="http://schemas.openxmlformats.org/drawingml/2006/main">
+                  <a:graphicData uri="http://schemas.microsoft.com/office/word/2010/wordprocessingShape">
+                    <wps:wsp>
+                      <wps:cNvSpPr>
+                        <a:spLocks noChangeAspect="1" noChangeArrowheads="1"/>
+                      </wps:cNvSpPr>
+                      <wps:spPr bwMode="auto">
+                        <a:xfrm>
+                          <a:off x="0" y="0"/>
+                          <a:ext cx="5972175" cy="1047750"/>
+                        </a:xfrm>
+                        <a:prstGeom prst="rect">
+                          <a:avLst/>
+                        </a:prstGeom>
+                        <a:noFill/>
+                        <a:ln>
+                          <a:noFill/>
+                        </a:ln>
+                        <a:extLst>
+                          <a:ext uri="{909E8E84-426E-40DD-AFC4-6F175D3DCCD1}">
+                            <a14:hiddenFill xmlns:a14="http://schemas.microsoft.com/office/drawing/2010/main">
+                              <a:solidFill>
+                                <a:srgbClr val="FFFFFF"/>
+                              </a:solidFill>
+                            </a14:hiddenFill>
+                          </a:ext>
+                          <a:ext uri="{91240B29-F687-4F45-9708-019B960494DF}">
+                            <a14:hiddenLine xmlns:a14="http://schemas.microsoft.com/office/drawing/2010/main" w="9525">
+                              <a:solidFill>
+                                <a:srgbClr val="000000"/>
+                              </a:solidFill>
+                              <a:miter lim="800000"/>
+                              <a:headEnd/>
+                              <a:tailEnd/>
+                            </a14:hiddenLine>
+                          </a:ext>
+                        </a:extLst>
+                      </wps:spPr>
+                      <wps:bodyPr rot="0" vert="horz" wrap="square" lIns="91440" tIns="45720" rIns="91440" bIns="45720" anchor="t" anchorCtr="0" upright="1">
+                        <a:noAutofit/>
+                      </wps:bodyPr>
+                    </wps:wsp>
+                  </a:graphicData>
+                </a:graphic>
+                <wp14:sizeRelH relativeFrom="page">
+                  <wp14:pctWidth>0</wp14:pctWidth>
+                </wp14:sizeRelH>
+                <wp14:sizeRelV relativeFrom="page">
+                  <wp14:pctHeight>0</wp14:pctHeight>
+                </wp14:sizeRelV>
+              </wp:anchor>
+            </w:drawing>
+          </mc:Choice>
+          <mc:Fallback>
+            <w:pict>
+              <v:rect w14:anchorId="429D3E92" id="Rectángulo 3" o:spid="_x0000_s1026" style="position:absolute;margin-left:0;margin-top:0;width:470.25pt;height:82.5pt;z-index:251658240;visibility:visible;mso-wrap-style:square;mso-width-percent:0;mso-height-percent:0;mso-wrap-distance-left:0;mso-wrap-distance-top:0;mso-wrap-distance-right:0;mso-wrap-distance-bottom:0;mso-position-horizontal:left;mso-position-horizontal-relative:text;mso-position-vertical:absolute;mso-position-vertical-relative:line;mso-width-percent:0;mso-height-percent:0;mso-width-relative:page;mso-height-relative:page;v-text-anchor:top" o:gfxdata="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" o:allowoverlap="f" filled="f" stroked="f">
+                <o:lock v:ext="edit" aspectratio="t"/>
+                <w10:wrap type="square" anchory="line"/>
+              </v:rect>
+            </w:pict>
+          </mc:Fallback>
+        </mc:AlternateContent>
+      </w:r>
+    </w:p>
+    <w:p>
+      <w:pPr>
+        <w:pStyle w:val="NormalWeb"/>
+        <w:spacing w:after="0" w:line="240" w:lineRule="auto"/>
+      </w:pPr>
+      <w:proofErr w:type="spellStart"/>
+      <w:r>
+        <w:t>man</w:t>
+      </w:r>
+      <w:proofErr w:type="spellEnd"/>
+      <w:r>
+        <w:t>:</w:t>
+      </w:r>
+    </w:p>
+    <w:p>
+      <w:pPr>
+        <w:pStyle w:val="NormalWeb"/>
+        <w:spacing w:after="0" w:line="240" w:lineRule="auto"/>
+      </w:pPr>
+      <w:r>
+        <w:t xml:space="preserve">mostrar las instrucciones manuales de un comando </w:t>
+      </w:r>
+    </w:p>
+    <w:p>
+      <w:pPr>
+        <w:pStyle w:val="NormalWeb"/>
+        <w:spacing w:after="0" w:line="240" w:lineRule="auto"/>
+      </w:pPr>
+    </w:p>
+    <w:p>
+      <w:pPr>
+        <w:pStyle w:val="NormalWeb"/>
+        <w:spacing w:after="0" w:line="240" w:lineRule="auto"/>
+      </w:pPr>
+    </w:p>
+    <w:p>
+      <w:pPr>
+        <w:pStyle w:val="NormalWeb"/>
+        <w:spacing w:after="0" w:line="240" w:lineRule="auto"/>
+      </w:pPr>
+    </w:p>
+    <w:p>
+      <w:pPr>
+        <w:pStyle w:val="NormalWeb"/>
+        <w:spacing w:after="0" w:line="240" w:lineRule="auto"/>
+      </w:pPr>
+    </w:p>
+    <w:p>
+      <w:pPr>
+        <w:pStyle w:val="NormalWeb"/>
+        <w:spacing w:after="0" w:line="240" w:lineRule="auto"/>
+      </w:pPr>
+      <w:r>
+        <w:t>echo:</w:t>
+      </w:r>
+    </w:p>
+    <w:p>
+      <w:pPr>
+        <w:pStyle w:val="NormalWeb"/>
+        <w:spacing w:after="0" w:line="240" w:lineRule="auto"/>
+      </w:pPr>
+      <w:r>
+        <w:rPr>
+          <w:noProof/>
+        </w:rPr>
+        <mc:AlternateContent>
+          <mc:Choice Requires="wps">
+            <w:drawing>
+              <wp:anchor distT="0" distB="0" distL="0" distR="0" simplePos="0" relativeHeight="251658240" behindDoc="0" locked="0" layoutInCell="1" allowOverlap="0">
+                <wp:simplePos x="0" y="0"/>
+                <wp:positionH relativeFrom="column">
+                  <wp:align>left</wp:align>
+                </wp:positionH>
+                <wp:positionV relativeFrom="line">
+                  <wp:posOffset>0</wp:posOffset>
+                </wp:positionV>
+                <wp:extent cx="5600700" cy="819150"/>
+                <wp:effectExtent l="0" t="0" r="0" b="0"/>
+                <wp:wrapSquare wrapText="bothSides"/>
+                <wp:docPr id="2" name="Rectángulo 2" descr="\\tmp\lu130028rhcf.tmp\lu130028rhdp_tmp_5df26052b0365699.png"/>
+                <wp:cNvGraphicFramePr>
+                  <a:graphicFrameLocks xmlns:a="http://schemas.openxmlformats.org/drawingml/2006/main" noChangeAspect="1"/>
+                </wp:cNvGraphicFramePr>
+                <a:graphic xmlns:a="http://schemas.openxmlformats.org/drawingml/2006/main">
+                  <a:graphicData uri="http://schemas.microsoft.com/office/word/2010/wordprocessingShape">
+                    <wps:wsp>
+                      <wps:cNvSpPr>
+                        <a:spLocks noChangeAspect="1" noChangeArrowheads="1"/>
+                      </wps:cNvSpPr>
+                      <wps:spPr bwMode="auto">
+                        <a:xfrm>
+                          <a:off x="0" y="0"/>
+                          <a:ext cx="5600700" cy="819150"/>
+                        </a:xfrm>
+                        <a:prstGeom prst="rect">
+                          <a:avLst/>
+                        </a:prstGeom>
+                        <a:noFill/>
+                        <a:ln>
+                          <a:noFill/>
+                        </a:ln>
+                        <a:extLst>
+                          <a:ext uri="{909E8E84-426E-40DD-AFC4-6F175D3DCCD1}">
+                            <a14:hiddenFill xmlns:a14="http://schemas.microsoft.com/office/drawing/2010/main">
+                              <a:solidFill>
+                                <a:srgbClr val="FFFFFF"/>
+                              </a:solidFill>
+                            </a14:hiddenFill>
+                          </a:ext>
+                          <a:ext uri="{91240B29-F687-4F45-9708-019B960494DF}">
+                            <a14:hiddenLine xmlns:a14="http://schemas.microsoft.com/office/drawing/2010/main" w="9525">
+                              <a:solidFill>
+                                <a:srgbClr val="000000"/>
+                              </a:solidFill>
+                              <a:miter lim="800000"/>
+                              <a:headEnd/>
+                              <a:tailEnd/>
+                            </a14:hiddenLine>
+                          </a:ext>
+                        </a:extLst>
+                      </wps:spPr>
+                      <wps:bodyPr rot="0" vert="horz" wrap="square" lIns="91440" tIns="45720" rIns="91440" bIns="45720" anchor="t" anchorCtr="0" upright="1">
+                        <a:noAutofit/>
+                      </wps:bodyPr>
+                    </wps:wsp>
+                  </a:graphicData>
+                </a:graphic>
+                <wp14:sizeRelH relativeFrom="page">
+                  <wp14:pctWidth>0</wp14:pctWidth>
+                </wp14:sizeRelH>
+                <wp14:sizeRelV relativeFrom="page">
+                  <wp14:pctHeight>0</wp14:pctHeight>
+                </wp14:sizeRelV>
+              </wp:anchor>
+            </w:drawing>
+          </mc:Choice>
+          <mc:Fallback>
+            <w:pict>
+              <v:rect w14:anchorId="6FE9DAA8" id="Rectángulo 2" o:spid="_x0000_s1026" style="position:absolute;margin-left:0;margin-top:0;width:441pt;height:64.5pt;z-index:251658240;visibility:visible;mso-wrap-style:square;mso-width-percent:0;mso-height-percent:0;mso-wrap-distance-left:0;mso-wrap-distance-top:0;mso-wrap-distance-right:0;mso-wrap-distance-bottom:0;mso-position-horizontal:left;mso-position-horizontal-relative:text;mso-position-vertical:absolute;mso-position-vertical-relative:line;mso-width-percent:0;mso-height-percent:0;mso-width-relative:page;mso-height-relative:page;v-text-anchor:top" o:gfxdata="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" o:allowoverlap="f" filled="f" stroked="f">
+                <o:lock v:ext="edit" aspectratio="t"/>
+                <w10:wrap type="square" anchory="line"/>
+              </v:rect>
+            </w:pict>
+          </mc:Fallback>
+        </mc:AlternateContent>
+      </w:r>
+    </w:p>
+    <w:p>
+      <w:pPr>
+        <w:pStyle w:val="NormalWeb"/>
+        <w:spacing w:after="0" w:line="240" w:lineRule="auto"/>
+      </w:pPr>
+    </w:p>
+    <w:p>
+      <w:pPr>
+        <w:pStyle w:val="NormalWeb"/>
+        <w:spacing w:after="0" w:line="240" w:lineRule="auto"/>
+      </w:pPr>
+    </w:p>
+    <w:p>
+      <w:pPr>
+        <w:pStyle w:val="NormalWeb"/>
+        <w:spacing w:after="0" w:line="240" w:lineRule="auto"/>
+      </w:pPr>
+      <w:proofErr w:type="spellStart"/>
+      <w:r>
+        <w:t>hostname</w:t>
+      </w:r>
+      <w:proofErr w:type="spellEnd"/>
+      <w:r>
+        <w:t>:</w:t>
+      </w:r>
+    </w:p>
+    <w:p>
+      <w:pPr>
+        <w:pStyle w:val="NormalWeb"/>
+        <w:spacing w:after="0" w:line="240" w:lineRule="auto"/>
+      </w:pPr>
+      <w:r>
+        <w:t>conocer el nombre de host/red</w:t>
+      </w:r>
+    </w:p>
+    <w:p>
+      <w:pPr>
+        <w:pStyle w:val="NormalWeb"/>
+        <w:spacing w:after="0" w:line="240" w:lineRule="auto"/>
+      </w:pPr>
+      <w:r>
+        <w:t>-i mostrar la dirección IP de red</w:t>
+      </w:r>
+    </w:p>
+    <w:p>
+      <w:pPr>
+        <w:pStyle w:val="NormalWeb"/>
+        <w:spacing w:after="0" w:line="240" w:lineRule="auto"/>
+      </w:pPr>
+    </w:p>
+    <w:p>
+      <w:pPr>
+        <w:pStyle w:val="NormalWeb"/>
+        <w:spacing w:after="0" w:line="240" w:lineRule="auto"/>
+      </w:pPr>
+      <w:proofErr w:type="spellStart"/>
+      <w:r>
+        <w:t>useradd</w:t>
+      </w:r>
+      <w:proofErr w:type="spellEnd"/>
+      <w:r>
+        <w:t xml:space="preserve">, </w:t>
+      </w:r>
+      <w:proofErr w:type="spellStart"/>
+      <w:r>
+        <w:t>userdel</w:t>
+      </w:r>
+      <w:proofErr w:type="spellEnd"/>
+      <w:r>
+        <w:t>:</w:t>
+      </w:r>
+    </w:p>
+    <w:p>
+      <w:pPr>
+        <w:pStyle w:val="NormalWeb"/>
+        <w:spacing w:after="0" w:line="240" w:lineRule="auto"/>
+      </w:pPr>
+    </w:p>
+    <w:p>
+      <w:pPr>
+        <w:pStyle w:val="NormalWeb"/>
+        <w:spacing w:after="0" w:line="240" w:lineRule="auto"/>
+      </w:pPr>
+      <w:r>
+        <w:rPr>
+          <w:noProof/>
+        </w:rPr>
+        <w:lastRenderedPageBreak/>
+        <mc:AlternateContent>
+          <mc:Choice Requires="wps">
+            <w:drawing>
+              <wp:anchor distT="0" distB="0" distL="0" distR="0" simplePos="0" relativeHeight="251658240" behindDoc="0" locked="0" layoutInCell="1" allowOverlap="0">
+                <wp:simplePos x="0" y="0"/>
+                <wp:positionH relativeFrom="column">
+                  <wp:align>left</wp:align>
+                </wp:positionH>
+                <wp:positionV relativeFrom="line">
+                  <wp:posOffset>0</wp:posOffset>
+                </wp:positionV>
+                <wp:extent cx="5953125" cy="1695450"/>
+                <wp:effectExtent l="0" t="0" r="0" b="0"/>
+                <wp:wrapSquare wrapText="bothSides"/>
+                <wp:docPr id="1" name="Rectángulo 1" descr="\\tmp\lu130028rhcf.tmp\lu130028rhdp_tmp_60817a48de173c0.png"/>
+                <wp:cNvGraphicFramePr>
+                  <a:graphicFrameLocks xmlns:a="http://schemas.openxmlformats.org/drawingml/2006/main" noChangeAspect="1"/>
+                </wp:cNvGraphicFramePr>
+                <a:graphic xmlns:a="http://schemas.openxmlformats.org/drawingml/2006/main">
+                  <a:graphicData uri="http://schemas.microsoft.com/office/word/2010/wordprocessingShape">
+                    <wps:wsp>
+                      <wps:cNvSpPr>
+                        <a:spLocks noChangeAspect="1" noChangeArrowheads="1"/>
+                      </wps:cNvSpPr>
+                      <wps:spPr bwMode="auto">
+                        <a:xfrm>
+                          <a:off x="0" y="0"/>
+                          <a:ext cx="5953125" cy="1695450"/>
+                        </a:xfrm>
+                        <a:prstGeom prst="rect">
+                          <a:avLst/>
+                        </a:prstGeom>
+                        <a:noFill/>
+                        <a:ln>
+                          <a:noFill/>
+                        </a:ln>
+                        <a:extLst>
+                          <a:ext uri="{909E8E84-426E-40DD-AFC4-6F175D3DCCD1}">
+                            <a14:hiddenFill xmlns:a14="http://schemas.microsoft.com/office/drawing/2010/main">
+                              <a:solidFill>
+                                <a:srgbClr val="FFFFFF"/>
+                              </a:solidFill>
+                            </a14:hiddenFill>
+                          </a:ext>
+                          <a:ext uri="{91240B29-F687-4F45-9708-019B960494DF}">
+                            <a14:hiddenLine xmlns:a14="http://schemas.microsoft.com/office/drawing/2010/main" w="9525">
+                              <a:solidFill>
+                                <a:srgbClr val="000000"/>
+                              </a:solidFill>
+                              <a:miter lim="800000"/>
+                              <a:headEnd/>
+                              <a:tailEnd/>
+                            </a14:hiddenLine>
+                          </a:ext>
+                        </a:extLst>
+                      </wps:spPr>
+                      <wps:bodyPr rot="0" vert="horz" wrap="square" lIns="91440" tIns="45720" rIns="91440" bIns="45720" anchor="t" anchorCtr="0" upright="1">
+                        <a:noAutofit/>
+                      </wps:bodyPr>
+                    </wps:wsp>
+                  </a:graphicData>
+                </a:graphic>
+                <wp14:sizeRelH relativeFrom="page">
+                  <wp14:pctWidth>0</wp14:pctWidth>
+                </wp14:sizeRelH>
+                <wp14:sizeRelV relativeFrom="page">
+                  <wp14:pctHeight>0</wp14:pctHeight>
+                </wp14:sizeRelV>
+              </wp:anchor>
+            </w:drawing>
+          </mc:Choice>
+          <mc:Fallback>
+            <w:pict>
+              <v:rect w14:anchorId="033F84CC" id="Rectángulo 1" o:spid="_x0000_s1026" style="position:absolute;margin-left:0;margin-top:0;width:468.75pt;height:133.5pt;z-index:251658240;visibility:visible;mso-wrap-style:square;mso-width-percent:0;mso-height-percent:0;mso-wrap-distance-left:0;mso-wrap-distance-top:0;mso-wrap-distance-right:0;mso-wrap-distance-bottom:0;mso-position-horizontal:left;mso-position-horizontal-relative:text;mso-position-vertical:absolute;mso-position-vertical-relative:line;mso-width-percent:0;mso-height-percent:0;mso-width-relative:page;mso-height-relative:page;v-text-anchor:top" o:gfxdata="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" o:allowoverlap="f" filled="f" stroked="f">
+                <o:lock v:ext="edit" aspectratio="t"/>
+                <w10:wrap type="square" anchory="line"/>
+              </v:rect>
+            </w:pict>
+          </mc:Fallback>
+        </mc:AlternateContent>
+      </w:r>
+    </w:p>
+    <w:p>
+      <w:pPr>
+        <w:pStyle w:val="NormalWeb"/>
+        <w:spacing w:after="0" w:line="240" w:lineRule="auto"/>
+      </w:pPr>
+    </w:p>
+    <w:p>
+      <w:pPr>
+        <w:pStyle w:val="NormalWeb"/>
+        <w:spacing w:after="0" w:line="240" w:lineRule="auto"/>
+      </w:pPr>
+    </w:p>
+    <w:p>
+      <w:pPr>
+        <w:pStyle w:val="NormalWeb"/>
+        <w:spacing w:after="0" w:line="240" w:lineRule="auto"/>
+      </w:pPr>
+    </w:p>
+    <w:p>
+      <w:pPr>
+        <w:pStyle w:val="NormalWeb"/>
+        <w:spacing w:after="0" w:line="240" w:lineRule="auto"/>
+      </w:pPr>
     </w:p>
     <w:p>
       <w:pPr>
@@ -572,6 +2850,155 @@
     </w:lvl>
   </w:abstractNum>
   <w:abstractNum w:abstractNumId="1" w15:restartNumberingAfterBreak="0">
+    <w:nsid w:val="28D822FB"/>
+    <w:multiLevelType w:val="multilevel"/>
+    <w:tmpl w:val="45EC0388"/>
+    <w:lvl w:ilvl="0">
+      <w:start w:val="1"/>
+      <w:numFmt w:val="bullet"/>
+      <w:lvlText w:val=""/>
+      <w:lvlJc w:val="left"/>
+      <w:pPr>
+        <w:tabs>
+          <w:tab w:val="num" w:pos="720"/>
+        </w:tabs>
+        <w:ind w:left="720" w:hanging="360"/>
+      </w:pPr>
+      <w:rPr>
+        <w:rFonts w:ascii="Symbol" w:hAnsi="Symbol" w:hint="default"/>
+        <w:sz w:val="20"/>
+      </w:rPr>
+    </w:lvl>
+    <w:lvl w:ilvl="1">
+      <w:start w:val="1"/>
+      <w:numFmt w:val="bullet"/>
+      <w:lvlText w:val="o"/>
+      <w:lvlJc w:val="left"/>
+      <w:pPr>
+        <w:tabs>
+          <w:tab w:val="num" w:pos="1440"/>
+        </w:tabs>
+        <w:ind w:left="1440" w:hanging="360"/>
+      </w:pPr>
+      <w:rPr>
+        <w:rFonts w:ascii="Courier New" w:hAnsi="Courier New" w:hint="default"/>
+        <w:sz w:val="20"/>
+      </w:rPr>
+    </w:lvl>
+    <w:lvl w:ilvl="2" w:tentative="1">
+      <w:start w:val="1"/>
+      <w:numFmt w:val="bullet"/>
+      <w:lvlText w:val=""/>
+      <w:lvlJc w:val="left"/>
+      <w:pPr>
+        <w:tabs>
+          <w:tab w:val="num" w:pos="2160"/>
+        </w:tabs>
+        <w:ind w:left="2160" w:hanging="360"/>
+      </w:pPr>
+      <w:rPr>
+        <w:rFonts w:ascii="Wingdings" w:hAnsi="Wingdings" w:hint="default"/>
+        <w:sz w:val="20"/>
+      </w:rPr>
+    </w:lvl>
+    <w:lvl w:ilvl="3" w:tentative="1">
+      <w:start w:val="1"/>
+      <w:numFmt w:val="bullet"/>
+      <w:lvlText w:val=""/>
+      <w:lvlJc w:val="left"/>
+      <w:pPr>
+        <w:tabs>
+          <w:tab w:val="num" w:pos="2880"/>
+        </w:tabs>
+        <w:ind w:left="2880" w:hanging="360"/>
+      </w:pPr>
+      <w:rPr>
+        <w:rFonts w:ascii="Wingdings" w:hAnsi="Wingdings" w:hint="default"/>
+        <w:sz w:val="20"/>
+      </w:rPr>
+    </w:lvl>
+    <w:lvl w:ilvl="4" w:tentative="1">
+      <w:start w:val="1"/>
+      <w:numFmt w:val="bullet"/>
+      <w:lvlText w:val=""/>
+      <w:lvlJc w:val="left"/>
+      <w:pPr>
+        <w:tabs>
+          <w:tab w:val="num" w:pos="3600"/>
+        </w:tabs>
+        <w:ind w:left="3600" w:hanging="360"/>
+      </w:pPr>
+      <w:rPr>
+        <w:rFonts w:ascii="Wingdings" w:hAnsi="Wingdings" w:hint="default"/>
+        <w:sz w:val="20"/>
+      </w:rPr>
+    </w:lvl>
+    <w:lvl w:ilvl="5" w:tentative="1">
+      <w:start w:val="1"/>
+      <w:numFmt w:val="bullet"/>
+      <w:lvlText w:val=""/>
+      <w:lvlJc w:val="left"/>
+      <w:pPr>
+        <w:tabs>
+          <w:tab w:val="num" w:pos="4320"/>
+        </w:tabs>
+        <w:ind w:left="4320" w:hanging="360"/>
+      </w:pPr>
+      <w:rPr>
+        <w:rFonts w:ascii="Wingdings" w:hAnsi="Wingdings" w:hint="default"/>
+        <w:sz w:val="20"/>
+      </w:rPr>
+    </w:lvl>
+    <w:lvl w:ilvl="6" w:tentative="1">
+      <w:start w:val="1"/>
+      <w:numFmt w:val="bullet"/>
+      <w:lvlText w:val=""/>
+      <w:lvlJc w:val="left"/>
+      <w:pPr>
+        <w:tabs>
+          <w:tab w:val="num" w:pos="5040"/>
+        </w:tabs>
+        <w:ind w:left="5040" w:hanging="360"/>
+      </w:pPr>
+      <w:rPr>
+        <w:rFonts w:ascii="Wingdings" w:hAnsi="Wingdings" w:hint="default"/>
+        <w:sz w:val="20"/>
+      </w:rPr>
+    </w:lvl>
+    <w:lvl w:ilvl="7" w:tentative="1">
+      <w:start w:val="1"/>
+      <w:numFmt w:val="bullet"/>
+      <w:lvlText w:val=""/>
+      <w:lvlJc w:val="left"/>
+      <w:pPr>
+        <w:tabs>
+          <w:tab w:val="num" w:pos="5760"/>
+        </w:tabs>
+        <w:ind w:left="5760" w:hanging="360"/>
+      </w:pPr>
+      <w:rPr>
+        <w:rFonts w:ascii="Wingdings" w:hAnsi="Wingdings" w:hint="default"/>
+        <w:sz w:val="20"/>
+      </w:rPr>
+    </w:lvl>
+    <w:lvl w:ilvl="8" w:tentative="1">
+      <w:start w:val="1"/>
+      <w:numFmt w:val="bullet"/>
+      <w:lvlText w:val=""/>
+      <w:lvlJc w:val="left"/>
+      <w:pPr>
+        <w:tabs>
+          <w:tab w:val="num" w:pos="6480"/>
+        </w:tabs>
+        <w:ind w:left="6480" w:hanging="360"/>
+      </w:pPr>
+      <w:rPr>
+        <w:rFonts w:ascii="Wingdings" w:hAnsi="Wingdings" w:hint="default"/>
+        <w:sz w:val="20"/>
+      </w:rPr>
+    </w:lvl>
+  </w:abstractNum>
+  <w:abstractNum w:abstractNumId="2" w15:restartNumberingAfterBreak="0">
     <w:nsid w:val="36BF6F55"/>
     <w:multiLevelType w:val="multilevel"/>
     <w:tmpl w:val="BE52E92C"/>
@@ -720,7 +3147,305 @@
       </w:rPr>
     </w:lvl>
   </w:abstractNum>
-  <w:abstractNum w:abstractNumId="2" w15:restartNumberingAfterBreak="0">
+  <w:abstractNum w:abstractNumId="3" w15:restartNumberingAfterBreak="0">
+    <w:nsid w:val="51E92199"/>
+    <w:multiLevelType w:val="multilevel"/>
+    <w:tmpl w:val="4B2E8B9E"/>
+    <w:lvl w:ilvl="0">
+      <w:start w:val="1"/>
+      <w:numFmt w:val="bullet"/>
+      <w:lvlText w:val=""/>
+      <w:lvlJc w:val="left"/>
+      <w:pPr>
+        <w:tabs>
+          <w:tab w:val="num" w:pos="720"/>
+        </w:tabs>
+        <w:ind w:left="720" w:hanging="360"/>
+      </w:pPr>
+      <w:rPr>
+        <w:rFonts w:ascii="Symbol" w:hAnsi="Symbol" w:hint="default"/>
+        <w:sz w:val="20"/>
+      </w:rPr>
+    </w:lvl>
+    <w:lvl w:ilvl="1" w:tentative="1">
+      <w:start w:val="1"/>
+      <w:numFmt w:val="bullet"/>
+      <w:lvlText w:val="o"/>
+      <w:lvlJc w:val="left"/>
+      <w:pPr>
+        <w:tabs>
+          <w:tab w:val="num" w:pos="1440"/>
+        </w:tabs>
+        <w:ind w:left="1440" w:hanging="360"/>
+      </w:pPr>
+      <w:rPr>
+        <w:rFonts w:ascii="Courier New" w:hAnsi="Courier New" w:hint="default"/>
+        <w:sz w:val="20"/>
+      </w:rPr>
+    </w:lvl>
+    <w:lvl w:ilvl="2" w:tentative="1">
+      <w:start w:val="1"/>
+      <w:numFmt w:val="bullet"/>
+      <w:lvlText w:val=""/>
+      <w:lvlJc w:val="left"/>
+      <w:pPr>
+        <w:tabs>
+          <w:tab w:val="num" w:pos="2160"/>
+        </w:tabs>
+        <w:ind w:left="2160" w:hanging="360"/>
+      </w:pPr>
+      <w:rPr>
+        <w:rFonts w:ascii="Wingdings" w:hAnsi="Wingdings" w:hint="default"/>
+        <w:sz w:val="20"/>
+      </w:rPr>
+    </w:lvl>
+    <w:lvl w:ilvl="3" w:tentative="1">
+      <w:start w:val="1"/>
+      <w:numFmt w:val="bullet"/>
+      <w:lvlText w:val=""/>
+      <w:lvlJc w:val="left"/>
+      <w:pPr>
+        <w:tabs>
+          <w:tab w:val="num" w:pos="2880"/>
+        </w:tabs>
+        <w:ind w:left="2880" w:hanging="360"/>
+      </w:pPr>
+      <w:rPr>
+        <w:rFonts w:ascii="Wingdings" w:hAnsi="Wingdings" w:hint="default"/>
+        <w:sz w:val="20"/>
+      </w:rPr>
+    </w:lvl>
+    <w:lvl w:ilvl="4" w:tentative="1">
+      <w:start w:val="1"/>
+      <w:numFmt w:val="bullet"/>
+      <w:lvlText w:val=""/>
+      <w:lvlJc w:val="left"/>
+      <w:pPr>
+        <w:tabs>
+          <w:tab w:val="num" w:pos="3600"/>
+        </w:tabs>
+        <w:ind w:left="3600" w:hanging="360"/>
+      </w:pPr>
+      <w:rPr>
+        <w:rFonts w:ascii="Wingdings" w:hAnsi="Wingdings" w:hint="default"/>
+        <w:sz w:val="20"/>
+      </w:rPr>
+    </w:lvl>
+    <w:lvl w:ilvl="5" w:tentative="1">
+      <w:start w:val="1"/>
+      <w:numFmt w:val="bullet"/>
+      <w:lvlText w:val=""/>
+      <w:lvlJc w:val="left"/>
+      <w:pPr>
+        <w:tabs>
+          <w:tab w:val="num" w:pos="4320"/>
+        </w:tabs>
+        <w:ind w:left="4320" w:hanging="360"/>
+      </w:pPr>
+      <w:rPr>
+        <w:rFonts w:ascii="Wingdings" w:hAnsi="Wingdings" w:hint="default"/>
+        <w:sz w:val="20"/>
+      </w:rPr>
+    </w:lvl>
+    <w:lvl w:ilvl="6" w:tentative="1">
+      <w:start w:val="1"/>
+      <w:numFmt w:val="bullet"/>
+      <w:lvlText w:val=""/>
+      <w:lvlJc w:val="left"/>
+      <w:pPr>
+        <w:tabs>
+          <w:tab w:val="num" w:pos="5040"/>
+        </w:tabs>
+        <w:ind w:left="5040" w:hanging="360"/>
+      </w:pPr>
+      <w:rPr>
+        <w:rFonts w:ascii="Wingdings" w:hAnsi="Wingdings" w:hint="default"/>
+        <w:sz w:val="20"/>
+      </w:rPr>
+    </w:lvl>
+    <w:lvl w:ilvl="7" w:tentative="1">
+      <w:start w:val="1"/>
+      <w:numFmt w:val="bullet"/>
+      <w:lvlText w:val=""/>
+      <w:lvlJc w:val="left"/>
+      <w:pPr>
+        <w:tabs>
+          <w:tab w:val="num" w:pos="5760"/>
+        </w:tabs>
+        <w:ind w:left="5760" w:hanging="360"/>
+      </w:pPr>
+      <w:rPr>
+        <w:rFonts w:ascii="Wingdings" w:hAnsi="Wingdings" w:hint="default"/>
+        <w:sz w:val="20"/>
+      </w:rPr>
+    </w:lvl>
+    <w:lvl w:ilvl="8" w:tentative="1">
+      <w:start w:val="1"/>
+      <w:numFmt w:val="bullet"/>
+      <w:lvlText w:val=""/>
+      <w:lvlJc w:val="left"/>
+      <w:pPr>
+        <w:tabs>
+          <w:tab w:val="num" w:pos="6480"/>
+        </w:tabs>
+        <w:ind w:left="6480" w:hanging="360"/>
+      </w:pPr>
+      <w:rPr>
+        <w:rFonts w:ascii="Wingdings" w:hAnsi="Wingdings" w:hint="default"/>
+        <w:sz w:val="20"/>
+      </w:rPr>
+    </w:lvl>
+  </w:abstractNum>
+  <w:abstractNum w:abstractNumId="4" w15:restartNumberingAfterBreak="0">
+    <w:nsid w:val="5CF32A91"/>
+    <w:multiLevelType w:val="multilevel"/>
+    <w:tmpl w:val="6B32FD78"/>
+    <w:lvl w:ilvl="0">
+      <w:start w:val="1"/>
+      <w:numFmt w:val="bullet"/>
+      <w:lvlText w:val=""/>
+      <w:lvlJc w:val="left"/>
+      <w:pPr>
+        <w:tabs>
+          <w:tab w:val="num" w:pos="720"/>
+        </w:tabs>
+        <w:ind w:left="720" w:hanging="360"/>
+      </w:pPr>
+      <w:rPr>
+        <w:rFonts w:ascii="Symbol" w:hAnsi="Symbol" w:hint="default"/>
+        <w:sz w:val="20"/>
+      </w:rPr>
+    </w:lvl>
+    <w:lvl w:ilvl="1" w:tentative="1">
+      <w:start w:val="1"/>
+      <w:numFmt w:val="bullet"/>
+      <w:lvlText w:val="o"/>
+      <w:lvlJc w:val="left"/>
+      <w:pPr>
+        <w:tabs>
+          <w:tab w:val="num" w:pos="1440"/>
+        </w:tabs>
+        <w:ind w:left="1440" w:hanging="360"/>
+      </w:pPr>
+      <w:rPr>
+        <w:rFonts w:ascii="Courier New" w:hAnsi="Courier New" w:hint="default"/>
+        <w:sz w:val="20"/>
+      </w:rPr>
+    </w:lvl>
+    <w:lvl w:ilvl="2" w:tentative="1">
+      <w:start w:val="1"/>
+      <w:numFmt w:val="bullet"/>
+      <w:lvlText w:val=""/>
+      <w:lvlJc w:val="left"/>
+      <w:pPr>
+        <w:tabs>
+          <w:tab w:val="num" w:pos="2160"/>
+        </w:tabs>
+        <w:ind w:left="2160" w:hanging="360"/>
+      </w:pPr>
+      <w:rPr>
+        <w:rFonts w:ascii="Wingdings" w:hAnsi="Wingdings" w:hint="default"/>
+        <w:sz w:val="20"/>
+      </w:rPr>
+    </w:lvl>
+    <w:lvl w:ilvl="3" w:tentative="1">
+      <w:start w:val="1"/>
+      <w:numFmt w:val="bullet"/>
+      <w:lvlText w:val=""/>
+      <w:lvlJc w:val="left"/>
+      <w:pPr>
+        <w:tabs>
+          <w:tab w:val="num" w:pos="2880"/>
+        </w:tabs>
+        <w:ind w:left="2880" w:hanging="360"/>
+      </w:pPr>
+      <w:rPr>
+        <w:rFonts w:ascii="Wingdings" w:hAnsi="Wingdings" w:hint="default"/>
+        <w:sz w:val="20"/>
+      </w:rPr>
+    </w:lvl>
+    <w:lvl w:ilvl="4" w:tentative="1">
+      <w:start w:val="1"/>
+      <w:numFmt w:val="bullet"/>
+      <w:lvlText w:val=""/>
+      <w:lvlJc w:val="left"/>
+      <w:pPr>
+        <w:tabs>
+          <w:tab w:val="num" w:pos="3600"/>
+        </w:tabs>
+        <w:ind w:left="3600" w:hanging="360"/>
+      </w:pPr>
+      <w:rPr>
+        <w:rFonts w:ascii="Wingdings" w:hAnsi="Wingdings" w:hint="default"/>
+        <w:sz w:val="20"/>
+      </w:rPr>
+    </w:lvl>
+    <w:lvl w:ilvl="5" w:tentative="1">
+      <w:start w:val="1"/>
+      <w:numFmt w:val="bullet"/>
+      <w:lvlText w:val=""/>
+      <w:lvlJc w:val="left"/>
+      <w:pPr>
+        <w:tabs>
+          <w:tab w:val="num" w:pos="4320"/>
+        </w:tabs>
+        <w:ind w:left="4320" w:hanging="360"/>
+      </w:pPr>
+      <w:rPr>
+        <w:rFonts w:ascii="Wingdings" w:hAnsi="Wingdings" w:hint="default"/>
+        <w:sz w:val="20"/>
+      </w:rPr>
+    </w:lvl>
+    <w:lvl w:ilvl="6" w:tentative="1">
+      <w:start w:val="1"/>
+      <w:numFmt w:val="bullet"/>
+      <w:lvlText w:val=""/>
+      <w:lvlJc w:val="left"/>
+      <w:pPr>
+        <w:tabs>
+          <w:tab w:val="num" w:pos="5040"/>
+        </w:tabs>
+        <w:ind w:left="5040" w:hanging="360"/>
+      </w:pPr>
+      <w:rPr>
+        <w:rFonts w:ascii="Wingdings" w:hAnsi="Wingdings" w:hint="default"/>
+        <w:sz w:val="20"/>
+      </w:rPr>
+    </w:lvl>
+    <w:lvl w:ilvl="7" w:tentative="1">
+      <w:start w:val="1"/>
+      <w:numFmt w:val="bullet"/>
+      <w:lvlText w:val=""/>
+      <w:lvlJc w:val="left"/>
+      <w:pPr>
+        <w:tabs>
+          <w:tab w:val="num" w:pos="5760"/>
+        </w:tabs>
+        <w:ind w:left="5760" w:hanging="360"/>
+      </w:pPr>
+      <w:rPr>
+        <w:rFonts w:ascii="Wingdings" w:hAnsi="Wingdings" w:hint="default"/>
+        <w:sz w:val="20"/>
+      </w:rPr>
+    </w:lvl>
+    <w:lvl w:ilvl="8" w:tentative="1">
+      <w:start w:val="1"/>
+      <w:numFmt w:val="bullet"/>
+      <w:lvlText w:val=""/>
+      <w:lvlJc w:val="left"/>
+      <w:pPr>
+        <w:tabs>
+          <w:tab w:val="num" w:pos="6480"/>
+        </w:tabs>
+        <w:ind w:left="6480" w:hanging="360"/>
+      </w:pPr>
+      <w:rPr>
+        <w:rFonts w:ascii="Wingdings" w:hAnsi="Wingdings" w:hint="default"/>
+        <w:sz w:val="20"/>
+      </w:rPr>
+    </w:lvl>
+  </w:abstractNum>
+  <w:abstractNum w:abstractNumId="5" w15:restartNumberingAfterBreak="0">
     <w:nsid w:val="606E151D"/>
     <w:multiLevelType w:val="multilevel"/>
     <w:tmpl w:val="550C0392"/>
@@ -869,7 +3594,7 @@
       </w:rPr>
     </w:lvl>
   </w:abstractNum>
-  <w:abstractNum w:abstractNumId="3" w15:restartNumberingAfterBreak="0">
+  <w:abstractNum w:abstractNumId="6" w15:restartNumberingAfterBreak="0">
     <w:nsid w:val="6D2F68F8"/>
     <w:multiLevelType w:val="multilevel"/>
     <w:tmpl w:val="894EE546"/>
@@ -1018,17 +3743,178 @@
       </w:rPr>
     </w:lvl>
   </w:abstractNum>
+  <w:abstractNum w:abstractNumId="7" w15:restartNumberingAfterBreak="0">
+    <w:nsid w:val="70042613"/>
+    <w:multiLevelType w:val="multilevel"/>
+    <w:tmpl w:val="E03885F6"/>
+    <w:lvl w:ilvl="0">
+      <w:start w:val="1"/>
+      <w:numFmt w:val="bullet"/>
+      <w:lvlText w:val=""/>
+      <w:lvlJc w:val="left"/>
+      <w:pPr>
+        <w:tabs>
+          <w:tab w:val="num" w:pos="720"/>
+        </w:tabs>
+        <w:ind w:left="720" w:hanging="360"/>
+      </w:pPr>
+      <w:rPr>
+        <w:rFonts w:ascii="Symbol" w:hAnsi="Symbol" w:hint="default"/>
+        <w:sz w:val="20"/>
+      </w:rPr>
+    </w:lvl>
+    <w:lvl w:ilvl="1" w:tentative="1">
+      <w:start w:val="1"/>
+      <w:numFmt w:val="bullet"/>
+      <w:lvlText w:val="o"/>
+      <w:lvlJc w:val="left"/>
+      <w:pPr>
+        <w:tabs>
+          <w:tab w:val="num" w:pos="1440"/>
+        </w:tabs>
+        <w:ind w:left="1440" w:hanging="360"/>
+      </w:pPr>
+      <w:rPr>
+        <w:rFonts w:ascii="Courier New" w:hAnsi="Courier New" w:hint="default"/>
+        <w:sz w:val="20"/>
+      </w:rPr>
+    </w:lvl>
+    <w:lvl w:ilvl="2" w:tentative="1">
+      <w:start w:val="1"/>
+      <w:numFmt w:val="bullet"/>
+      <w:lvlText w:val=""/>
+      <w:lvlJc w:val="left"/>
+      <w:pPr>
+        <w:tabs>
+          <w:tab w:val="num" w:pos="2160"/>
+        </w:tabs>
+        <w:ind w:left="2160" w:hanging="360"/>
+      </w:pPr>
+      <w:rPr>
+        <w:rFonts w:ascii="Wingdings" w:hAnsi="Wingdings" w:hint="default"/>
+        <w:sz w:val="20"/>
+      </w:rPr>
+    </w:lvl>
+    <w:lvl w:ilvl="3" w:tentative="1">
+      <w:start w:val="1"/>
+      <w:numFmt w:val="bullet"/>
+      <w:lvlText w:val=""/>
+      <w:lvlJc w:val="left"/>
+      <w:pPr>
+        <w:tabs>
+          <w:tab w:val="num" w:pos="2880"/>
+        </w:tabs>
+        <w:ind w:left="2880" w:hanging="360"/>
+      </w:pPr>
+      <w:rPr>
+        <w:rFonts w:ascii="Wingdings" w:hAnsi="Wingdings" w:hint="default"/>
+        <w:sz w:val="20"/>
+      </w:rPr>
+    </w:lvl>
+    <w:lvl w:ilvl="4" w:tentative="1">
+      <w:start w:val="1"/>
+      <w:numFmt w:val="bullet"/>
+      <w:lvlText w:val=""/>
+      <w:lvlJc w:val="left"/>
+      <w:pPr>
+        <w:tabs>
+          <w:tab w:val="num" w:pos="3600"/>
+        </w:tabs>
+        <w:ind w:left="3600" w:hanging="360"/>
+      </w:pPr>
+      <w:rPr>
+        <w:rFonts w:ascii="Wingdings" w:hAnsi="Wingdings" w:hint="default"/>
+        <w:sz w:val="20"/>
+      </w:rPr>
+    </w:lvl>
+    <w:lvl w:ilvl="5" w:tentative="1">
+      <w:start w:val="1"/>
+      <w:numFmt w:val="bullet"/>
+      <w:lvlText w:val=""/>
+      <w:lvlJc w:val="left"/>
+      <w:pPr>
+        <w:tabs>
+          <w:tab w:val="num" w:pos="4320"/>
+        </w:tabs>
+        <w:ind w:left="4320" w:hanging="360"/>
+      </w:pPr>
+      <w:rPr>
+        <w:rFonts w:ascii="Wingdings" w:hAnsi="Wingdings" w:hint="default"/>
+        <w:sz w:val="20"/>
+      </w:rPr>
+    </w:lvl>
+    <w:lvl w:ilvl="6" w:tentative="1">
+      <w:start w:val="1"/>
+      <w:numFmt w:val="bullet"/>
+      <w:lvlText w:val=""/>
+      <w:lvlJc w:val="left"/>
+      <w:pPr>
+        <w:tabs>
+          <w:tab w:val="num" w:pos="5040"/>
+        </w:tabs>
+        <w:ind w:left="5040" w:hanging="360"/>
+      </w:pPr>
+      <w:rPr>
+        <w:rFonts w:ascii="Wingdings" w:hAnsi="Wingdings" w:hint="default"/>
+        <w:sz w:val="20"/>
+      </w:rPr>
+    </w:lvl>
+    <w:lvl w:ilvl="7" w:tentative="1">
+      <w:start w:val="1"/>
+      <w:numFmt w:val="bullet"/>
+      <w:lvlText w:val=""/>
+      <w:lvlJc w:val="left"/>
+      <w:pPr>
+        <w:tabs>
+          <w:tab w:val="num" w:pos="5760"/>
+        </w:tabs>
+        <w:ind w:left="5760" w:hanging="360"/>
+      </w:pPr>
+      <w:rPr>
+        <w:rFonts w:ascii="Wingdings" w:hAnsi="Wingdings" w:hint="default"/>
+        <w:sz w:val="20"/>
+      </w:rPr>
+    </w:lvl>
+    <w:lvl w:ilvl="8" w:tentative="1">
+      <w:start w:val="1"/>
+      <w:numFmt w:val="bullet"/>
+      <w:lvlText w:val=""/>
+      <w:lvlJc w:val="left"/>
+      <w:pPr>
+        <w:tabs>
+          <w:tab w:val="num" w:pos="6480"/>
+        </w:tabs>
+        <w:ind w:left="6480" w:hanging="360"/>
+      </w:pPr>
+      <w:rPr>
+        <w:rFonts w:ascii="Wingdings" w:hAnsi="Wingdings" w:hint="default"/>
+        <w:sz w:val="20"/>
+      </w:rPr>
+    </w:lvl>
+  </w:abstractNum>
   <w:num w:numId="1">
+    <w:abstractNumId w:val="5"/>
+  </w:num>
+  <w:num w:numId="2">
     <w:abstractNumId w:val="2"/>
   </w:num>
-  <w:num w:numId="2">
-    <w:abstractNumId w:val="1"/>
-  </w:num>
   <w:num w:numId="3">
-    <w:abstractNumId w:val="3"/>
+    <w:abstractNumId w:val="6"/>
   </w:num>
   <w:num w:numId="4">
     <w:abstractNumId w:val="0"/>
+  </w:num>
+  <w:num w:numId="5">
+    <w:abstractNumId w:val="1"/>
+  </w:num>
+  <w:num w:numId="6">
+    <w:abstractNumId w:val="7"/>
+  </w:num>
+  <w:num w:numId="7">
+    <w:abstractNumId w:val="4"/>
+  </w:num>
+  <w:num w:numId="8">
+    <w:abstractNumId w:val="3"/>
   </w:num>
 </w:numbering>
 </file>

</xml_diff>